<commit_message>
Almost finished fw algorithm
</commit_message>
<xml_diff>
--- a/TP6 - Planning Optimisation/Rapport Sujet6.docx
+++ b/TP6 - Planning Optimisation/Rapport Sujet6.docx
@@ -426,7 +426,10 @@
         </w:drawing>
       </w:r>
       <w:r>
-        <w:t>légende : 0 == Stuttgart ; 1 = Rotterdam ; 2 = Bordeaux ; 3 = Lisbon ; 4 = NewYork ; 5 = New Orleans ; 6 = Los Angeles.</w:t>
+        <w:t>L</w:t>
+      </w:r>
+      <w:r>
+        <w:t>égende : 0 == Stuttgart ; 1 = Rotterdam ; 2 = Bordeaux ; 3 = Lisbon ; 4 = NewYork ; 5 = New Orleans ; 6 = Los Angeles.</w:t>
       </w:r>
     </w:p>
     <w:p/>
@@ -543,43 +546,71 @@
           <w:tcPr>
             <w:tcW w:w="1132" w:type="dxa"/>
           </w:tcPr>
-          <w:p/>
-        </w:tc>
-        <w:tc>
-          <w:tcPr>
-            <w:tcW w:w="1133" w:type="dxa"/>
-          </w:tcPr>
-          <w:p/>
-        </w:tc>
-        <w:tc>
-          <w:tcPr>
-            <w:tcW w:w="1133" w:type="dxa"/>
-          </w:tcPr>
-          <w:p/>
-        </w:tc>
-        <w:tc>
-          <w:tcPr>
-            <w:tcW w:w="1133" w:type="dxa"/>
-          </w:tcPr>
-          <w:p/>
-        </w:tc>
-        <w:tc>
-          <w:tcPr>
-            <w:tcW w:w="1133" w:type="dxa"/>
-          </w:tcPr>
-          <w:p/>
-        </w:tc>
-        <w:tc>
-          <w:tcPr>
-            <w:tcW w:w="1133" w:type="dxa"/>
-          </w:tcPr>
-          <w:p/>
-        </w:tc>
-        <w:tc>
-          <w:tcPr>
-            <w:tcW w:w="1133" w:type="dxa"/>
-          </w:tcPr>
-          <w:p/>
+          <w:p>
+            <w:r>
+              <w:t>INFINI</w:t>
+            </w:r>
+          </w:p>
+        </w:tc>
+        <w:tc>
+          <w:tcPr>
+            <w:tcW w:w="1133" w:type="dxa"/>
+          </w:tcPr>
+          <w:p>
+            <w:r>
+              <w:t>50</w:t>
+            </w:r>
+          </w:p>
+        </w:tc>
+        <w:tc>
+          <w:tcPr>
+            <w:tcW w:w="1133" w:type="dxa"/>
+          </w:tcPr>
+          <w:p>
+            <w:r>
+              <w:t>70</w:t>
+            </w:r>
+          </w:p>
+        </w:tc>
+        <w:tc>
+          <w:tcPr>
+            <w:tcW w:w="1133" w:type="dxa"/>
+          </w:tcPr>
+          <w:p>
+            <w:r>
+              <w:t>40</w:t>
+            </w:r>
+          </w:p>
+        </w:tc>
+        <w:tc>
+          <w:tcPr>
+            <w:tcW w:w="1133" w:type="dxa"/>
+          </w:tcPr>
+          <w:p>
+            <w:r>
+              <w:t>INFINI</w:t>
+            </w:r>
+          </w:p>
+        </w:tc>
+        <w:tc>
+          <w:tcPr>
+            <w:tcW w:w="1133" w:type="dxa"/>
+          </w:tcPr>
+          <w:p>
+            <w:r>
+              <w:t>INFINI</w:t>
+            </w:r>
+          </w:p>
+        </w:tc>
+        <w:tc>
+          <w:tcPr>
+            <w:tcW w:w="1133" w:type="dxa"/>
+          </w:tcPr>
+          <w:p>
+            <w:r>
+              <w:t>INFINI</w:t>
+            </w:r>
+          </w:p>
         </w:tc>
       </w:tr>
       <w:tr>
@@ -597,43 +628,71 @@
           <w:tcPr>
             <w:tcW w:w="1132" w:type="dxa"/>
           </w:tcPr>
-          <w:p/>
-        </w:tc>
-        <w:tc>
-          <w:tcPr>
-            <w:tcW w:w="1133" w:type="dxa"/>
-          </w:tcPr>
-          <w:p/>
-        </w:tc>
-        <w:tc>
-          <w:tcPr>
-            <w:tcW w:w="1133" w:type="dxa"/>
-          </w:tcPr>
-          <w:p/>
-        </w:tc>
-        <w:tc>
-          <w:tcPr>
-            <w:tcW w:w="1133" w:type="dxa"/>
-          </w:tcPr>
-          <w:p/>
-        </w:tc>
-        <w:tc>
-          <w:tcPr>
-            <w:tcW w:w="1133" w:type="dxa"/>
-          </w:tcPr>
-          <w:p/>
-        </w:tc>
-        <w:tc>
-          <w:tcPr>
-            <w:tcW w:w="1133" w:type="dxa"/>
-          </w:tcPr>
-          <w:p/>
-        </w:tc>
-        <w:tc>
-          <w:tcPr>
-            <w:tcW w:w="1133" w:type="dxa"/>
-          </w:tcPr>
-          <w:p/>
+          <w:p>
+            <w:r>
+              <w:t>INFINI</w:t>
+            </w:r>
+          </w:p>
+        </w:tc>
+        <w:tc>
+          <w:tcPr>
+            <w:tcW w:w="1133" w:type="dxa"/>
+          </w:tcPr>
+          <w:p>
+            <w:r>
+              <w:t>INFINI</w:t>
+            </w:r>
+          </w:p>
+        </w:tc>
+        <w:tc>
+          <w:tcPr>
+            <w:tcW w:w="1133" w:type="dxa"/>
+          </w:tcPr>
+          <w:p>
+            <w:r>
+              <w:t>INFINI</w:t>
+            </w:r>
+          </w:p>
+        </w:tc>
+        <w:tc>
+          <w:tcPr>
+            <w:tcW w:w="1133" w:type="dxa"/>
+          </w:tcPr>
+          <w:p>
+            <w:r>
+              <w:t>INFINI</w:t>
+            </w:r>
+          </w:p>
+        </w:tc>
+        <w:tc>
+          <w:tcPr>
+            <w:tcW w:w="1133" w:type="dxa"/>
+          </w:tcPr>
+          <w:p>
+            <w:r>
+              <w:t>60</w:t>
+            </w:r>
+          </w:p>
+        </w:tc>
+        <w:tc>
+          <w:tcPr>
+            <w:tcW w:w="1133" w:type="dxa"/>
+          </w:tcPr>
+          <w:p>
+            <w:r>
+              <w:t>INFINI</w:t>
+            </w:r>
+          </w:p>
+        </w:tc>
+        <w:tc>
+          <w:tcPr>
+            <w:tcW w:w="1133" w:type="dxa"/>
+          </w:tcPr>
+          <w:p>
+            <w:r>
+              <w:t>INFINI</w:t>
+            </w:r>
+          </w:p>
         </w:tc>
       </w:tr>
       <w:tr>
@@ -651,43 +710,71 @@
           <w:tcPr>
             <w:tcW w:w="1132" w:type="dxa"/>
           </w:tcPr>
-          <w:p/>
-        </w:tc>
-        <w:tc>
-          <w:tcPr>
-            <w:tcW w:w="1133" w:type="dxa"/>
-          </w:tcPr>
-          <w:p/>
-        </w:tc>
-        <w:tc>
-          <w:tcPr>
-            <w:tcW w:w="1133" w:type="dxa"/>
-          </w:tcPr>
-          <w:p/>
-        </w:tc>
-        <w:tc>
-          <w:tcPr>
-            <w:tcW w:w="1133" w:type="dxa"/>
-          </w:tcPr>
-          <w:p/>
-        </w:tc>
-        <w:tc>
-          <w:tcPr>
-            <w:tcW w:w="1133" w:type="dxa"/>
-          </w:tcPr>
-          <w:p/>
-        </w:tc>
-        <w:tc>
-          <w:tcPr>
-            <w:tcW w:w="1133" w:type="dxa"/>
-          </w:tcPr>
-          <w:p/>
-        </w:tc>
-        <w:tc>
-          <w:tcPr>
-            <w:tcW w:w="1133" w:type="dxa"/>
-          </w:tcPr>
-          <w:p/>
+          <w:p>
+            <w:r>
+              <w:t>INFINI</w:t>
+            </w:r>
+          </w:p>
+        </w:tc>
+        <w:tc>
+          <w:tcPr>
+            <w:tcW w:w="1133" w:type="dxa"/>
+          </w:tcPr>
+          <w:p>
+            <w:r>
+              <w:t>INFINI</w:t>
+            </w:r>
+          </w:p>
+        </w:tc>
+        <w:tc>
+          <w:tcPr>
+            <w:tcW w:w="1133" w:type="dxa"/>
+          </w:tcPr>
+          <w:p>
+            <w:r>
+              <w:t>INFINI</w:t>
+            </w:r>
+          </w:p>
+        </w:tc>
+        <w:tc>
+          <w:tcPr>
+            <w:tcW w:w="1133" w:type="dxa"/>
+          </w:tcPr>
+          <w:p>
+            <w:r>
+              <w:t>INFINI</w:t>
+            </w:r>
+          </w:p>
+        </w:tc>
+        <w:tc>
+          <w:tcPr>
+            <w:tcW w:w="1133" w:type="dxa"/>
+          </w:tcPr>
+          <w:p>
+            <w:r>
+              <w:t>40</w:t>
+            </w:r>
+          </w:p>
+        </w:tc>
+        <w:tc>
+          <w:tcPr>
+            <w:tcW w:w="1133" w:type="dxa"/>
+          </w:tcPr>
+          <w:p>
+            <w:r>
+              <w:t>50</w:t>
+            </w:r>
+          </w:p>
+        </w:tc>
+        <w:tc>
+          <w:tcPr>
+            <w:tcW w:w="1133" w:type="dxa"/>
+          </w:tcPr>
+          <w:p>
+            <w:r>
+              <w:t>INFINI</w:t>
+            </w:r>
+          </w:p>
         </w:tc>
       </w:tr>
       <w:tr>
@@ -705,43 +792,71 @@
           <w:tcPr>
             <w:tcW w:w="1132" w:type="dxa"/>
           </w:tcPr>
-          <w:p/>
-        </w:tc>
-        <w:tc>
-          <w:tcPr>
-            <w:tcW w:w="1133" w:type="dxa"/>
-          </w:tcPr>
-          <w:p/>
-        </w:tc>
-        <w:tc>
-          <w:tcPr>
-            <w:tcW w:w="1133" w:type="dxa"/>
-          </w:tcPr>
-          <w:p/>
-        </w:tc>
-        <w:tc>
-          <w:tcPr>
-            <w:tcW w:w="1133" w:type="dxa"/>
-          </w:tcPr>
-          <w:p/>
-        </w:tc>
-        <w:tc>
-          <w:tcPr>
-            <w:tcW w:w="1133" w:type="dxa"/>
-          </w:tcPr>
-          <w:p/>
-        </w:tc>
-        <w:tc>
-          <w:tcPr>
-            <w:tcW w:w="1133" w:type="dxa"/>
-          </w:tcPr>
-          <w:p/>
-        </w:tc>
-        <w:tc>
-          <w:tcPr>
-            <w:tcW w:w="1133" w:type="dxa"/>
-          </w:tcPr>
-          <w:p/>
+          <w:p>
+            <w:r>
+              <w:t>INFINI</w:t>
+            </w:r>
+          </w:p>
+        </w:tc>
+        <w:tc>
+          <w:tcPr>
+            <w:tcW w:w="1133" w:type="dxa"/>
+          </w:tcPr>
+          <w:p>
+            <w:r>
+              <w:t>INFINI</w:t>
+            </w:r>
+          </w:p>
+        </w:tc>
+        <w:tc>
+          <w:tcPr>
+            <w:tcW w:w="1133" w:type="dxa"/>
+          </w:tcPr>
+          <w:p>
+            <w:r>
+              <w:t>INFINI</w:t>
+            </w:r>
+          </w:p>
+        </w:tc>
+        <w:tc>
+          <w:tcPr>
+            <w:tcW w:w="1133" w:type="dxa"/>
+          </w:tcPr>
+          <w:p>
+            <w:r>
+              <w:t>INFINI</w:t>
+            </w:r>
+          </w:p>
+        </w:tc>
+        <w:tc>
+          <w:tcPr>
+            <w:tcW w:w="1133" w:type="dxa"/>
+          </w:tcPr>
+          <w:p>
+            <w:r>
+              <w:t>INFINI</w:t>
+            </w:r>
+          </w:p>
+        </w:tc>
+        <w:tc>
+          <w:tcPr>
+            <w:tcW w:w="1133" w:type="dxa"/>
+          </w:tcPr>
+          <w:p>
+            <w:r>
+              <w:t>30</w:t>
+            </w:r>
+          </w:p>
+        </w:tc>
+        <w:tc>
+          <w:tcPr>
+            <w:tcW w:w="1133" w:type="dxa"/>
+          </w:tcPr>
+          <w:p>
+            <w:r>
+              <w:t>INFINI</w:t>
+            </w:r>
+          </w:p>
         </w:tc>
       </w:tr>
       <w:tr>
@@ -759,43 +874,71 @@
           <w:tcPr>
             <w:tcW w:w="1132" w:type="dxa"/>
           </w:tcPr>
-          <w:p/>
-        </w:tc>
-        <w:tc>
-          <w:tcPr>
-            <w:tcW w:w="1133" w:type="dxa"/>
-          </w:tcPr>
-          <w:p/>
-        </w:tc>
-        <w:tc>
-          <w:tcPr>
-            <w:tcW w:w="1133" w:type="dxa"/>
-          </w:tcPr>
-          <w:p/>
-        </w:tc>
-        <w:tc>
-          <w:tcPr>
-            <w:tcW w:w="1133" w:type="dxa"/>
-          </w:tcPr>
-          <w:p/>
-        </w:tc>
-        <w:tc>
-          <w:tcPr>
-            <w:tcW w:w="1133" w:type="dxa"/>
-          </w:tcPr>
-          <w:p/>
-        </w:tc>
-        <w:tc>
-          <w:tcPr>
-            <w:tcW w:w="1133" w:type="dxa"/>
-          </w:tcPr>
-          <w:p/>
-        </w:tc>
-        <w:tc>
-          <w:tcPr>
-            <w:tcW w:w="1133" w:type="dxa"/>
-          </w:tcPr>
-          <w:p/>
+          <w:p>
+            <w:r>
+              <w:t>INFINI</w:t>
+            </w:r>
+          </w:p>
+        </w:tc>
+        <w:tc>
+          <w:tcPr>
+            <w:tcW w:w="1133" w:type="dxa"/>
+          </w:tcPr>
+          <w:p>
+            <w:r>
+              <w:t>INFINI</w:t>
+            </w:r>
+          </w:p>
+        </w:tc>
+        <w:tc>
+          <w:tcPr>
+            <w:tcW w:w="1133" w:type="dxa"/>
+          </w:tcPr>
+          <w:p>
+            <w:r>
+              <w:t>INFINI</w:t>
+            </w:r>
+          </w:p>
+        </w:tc>
+        <w:tc>
+          <w:tcPr>
+            <w:tcW w:w="1133" w:type="dxa"/>
+          </w:tcPr>
+          <w:p>
+            <w:r>
+              <w:t>INFINI</w:t>
+            </w:r>
+          </w:p>
+        </w:tc>
+        <w:tc>
+          <w:tcPr>
+            <w:tcW w:w="1133" w:type="dxa"/>
+          </w:tcPr>
+          <w:p>
+            <w:r>
+              <w:t>INFINI</w:t>
+            </w:r>
+          </w:p>
+        </w:tc>
+        <w:tc>
+          <w:tcPr>
+            <w:tcW w:w="1133" w:type="dxa"/>
+          </w:tcPr>
+          <w:p>
+            <w:r>
+              <w:t>INFINI</w:t>
+            </w:r>
+          </w:p>
+        </w:tc>
+        <w:tc>
+          <w:tcPr>
+            <w:tcW w:w="1133" w:type="dxa"/>
+          </w:tcPr>
+          <w:p>
+            <w:r>
+              <w:t>80</w:t>
+            </w:r>
+          </w:p>
         </w:tc>
       </w:tr>
       <w:tr>
@@ -813,43 +956,71 @@
           <w:tcPr>
             <w:tcW w:w="1132" w:type="dxa"/>
           </w:tcPr>
-          <w:p/>
-        </w:tc>
-        <w:tc>
-          <w:tcPr>
-            <w:tcW w:w="1133" w:type="dxa"/>
-          </w:tcPr>
-          <w:p/>
-        </w:tc>
-        <w:tc>
-          <w:tcPr>
-            <w:tcW w:w="1133" w:type="dxa"/>
-          </w:tcPr>
-          <w:p/>
-        </w:tc>
-        <w:tc>
-          <w:tcPr>
-            <w:tcW w:w="1133" w:type="dxa"/>
-          </w:tcPr>
-          <w:p/>
-        </w:tc>
-        <w:tc>
-          <w:tcPr>
-            <w:tcW w:w="1133" w:type="dxa"/>
-          </w:tcPr>
-          <w:p/>
-        </w:tc>
-        <w:tc>
-          <w:tcPr>
-            <w:tcW w:w="1133" w:type="dxa"/>
-          </w:tcPr>
-          <w:p/>
-        </w:tc>
-        <w:tc>
-          <w:tcPr>
-            <w:tcW w:w="1133" w:type="dxa"/>
-          </w:tcPr>
-          <w:p/>
+          <w:p>
+            <w:r>
+              <w:t>INFINI</w:t>
+            </w:r>
+          </w:p>
+        </w:tc>
+        <w:tc>
+          <w:tcPr>
+            <w:tcW w:w="1133" w:type="dxa"/>
+          </w:tcPr>
+          <w:p>
+            <w:r>
+              <w:t>INFINI</w:t>
+            </w:r>
+          </w:p>
+        </w:tc>
+        <w:tc>
+          <w:tcPr>
+            <w:tcW w:w="1133" w:type="dxa"/>
+          </w:tcPr>
+          <w:p>
+            <w:r>
+              <w:t>INFINI</w:t>
+            </w:r>
+          </w:p>
+        </w:tc>
+        <w:tc>
+          <w:tcPr>
+            <w:tcW w:w="1133" w:type="dxa"/>
+          </w:tcPr>
+          <w:p>
+            <w:r>
+              <w:t>INFINI</w:t>
+            </w:r>
+          </w:p>
+        </w:tc>
+        <w:tc>
+          <w:tcPr>
+            <w:tcW w:w="1133" w:type="dxa"/>
+          </w:tcPr>
+          <w:p>
+            <w:r>
+              <w:t>INFINI</w:t>
+            </w:r>
+          </w:p>
+        </w:tc>
+        <w:tc>
+          <w:tcPr>
+            <w:tcW w:w="1133" w:type="dxa"/>
+          </w:tcPr>
+          <w:p>
+            <w:r>
+              <w:t>INFINI</w:t>
+            </w:r>
+          </w:p>
+        </w:tc>
+        <w:tc>
+          <w:tcPr>
+            <w:tcW w:w="1133" w:type="dxa"/>
+          </w:tcPr>
+          <w:p>
+            <w:r>
+              <w:t>70</w:t>
+            </w:r>
+          </w:p>
         </w:tc>
       </w:tr>
       <w:tr>
@@ -867,43 +1038,74 @@
           <w:tcPr>
             <w:tcW w:w="1132" w:type="dxa"/>
           </w:tcPr>
-          <w:p/>
-        </w:tc>
-        <w:tc>
-          <w:tcPr>
-            <w:tcW w:w="1133" w:type="dxa"/>
-          </w:tcPr>
-          <w:p/>
-        </w:tc>
-        <w:tc>
-          <w:tcPr>
-            <w:tcW w:w="1133" w:type="dxa"/>
-          </w:tcPr>
-          <w:p/>
-        </w:tc>
-        <w:tc>
-          <w:tcPr>
-            <w:tcW w:w="1133" w:type="dxa"/>
-          </w:tcPr>
-          <w:p/>
-        </w:tc>
-        <w:tc>
-          <w:tcPr>
-            <w:tcW w:w="1133" w:type="dxa"/>
-          </w:tcPr>
-          <w:p/>
-        </w:tc>
-        <w:tc>
-          <w:tcPr>
-            <w:tcW w:w="1133" w:type="dxa"/>
-          </w:tcPr>
-          <w:p/>
-        </w:tc>
-        <w:tc>
-          <w:tcPr>
-            <w:tcW w:w="1133" w:type="dxa"/>
-          </w:tcPr>
-          <w:p/>
+          <w:p>
+            <w:r>
+              <w:t>INFINI</w:t>
+            </w:r>
+          </w:p>
+        </w:tc>
+        <w:tc>
+          <w:tcPr>
+            <w:tcW w:w="1133" w:type="dxa"/>
+          </w:tcPr>
+          <w:p>
+            <w:r>
+              <w:t>INFINI</w:t>
+            </w:r>
+          </w:p>
+        </w:tc>
+        <w:tc>
+          <w:tcPr>
+            <w:tcW w:w="1133" w:type="dxa"/>
+          </w:tcPr>
+          <w:p>
+            <w:r>
+              <w:t>INFINI</w:t>
+            </w:r>
+          </w:p>
+        </w:tc>
+        <w:tc>
+          <w:tcPr>
+            <w:tcW w:w="1133" w:type="dxa"/>
+          </w:tcPr>
+          <w:p>
+            <w:r>
+              <w:t>INFINI</w:t>
+            </w:r>
+          </w:p>
+        </w:tc>
+        <w:tc>
+          <w:tcPr>
+            <w:tcW w:w="1133" w:type="dxa"/>
+          </w:tcPr>
+          <w:p>
+            <w:r>
+              <w:t>INFINI</w:t>
+            </w:r>
+            <w:r>
+              <w:tab/>
+            </w:r>
+          </w:p>
+        </w:tc>
+        <w:tc>
+          <w:tcPr>
+            <w:tcW w:w="1133" w:type="dxa"/>
+          </w:tcPr>
+          <w:p>
+            <w:r>
+              <w:t>INFINI</w:t>
+            </w:r>
+          </w:p>
+        </w:tc>
+        <w:tc>
+          <w:tcPr>
+            <w:tcW w:w="1133" w:type="dxa"/>
+          </w:tcPr>
+          <w:p>
+            <w:r>
+              <w:t>INFINI</w:t>
+            </w:r>
+          </w:p>
         </w:tc>
       </w:tr>
     </w:tbl>

</xml_diff>

<commit_message>
Part 2 is almost complete
</commit_message>
<xml_diff>
--- a/TP6 - Planning Optimisation/Rapport Sujet6.docx
+++ b/TP6 - Planning Optimisation/Rapport Sujet6.docx
@@ -56,6 +56,11 @@
       </w:r>
     </w:p>
     <w:p>
+      <w:pPr>
+        <w:rPr>
+          <w:lang w:val="en-GB"/>
+        </w:rPr>
+      </w:pPr>
       <w:r>
         <w:rPr>
           <w:noProof/>
@@ -96,11 +101,27 @@
           </wp:inline>
         </w:drawing>
       </w:r>
-      <w:r>
-        <w:t>Flow : 10</w:t>
+      <w:proofErr w:type="gramStart"/>
+      <w:r>
+        <w:rPr>
+          <w:lang w:val="en-GB"/>
+        </w:rPr>
+        <w:t>Flow :</w:t>
+      </w:r>
+      <w:proofErr w:type="gramEnd"/>
+      <w:r>
+        <w:rPr>
+          <w:lang w:val="en-GB"/>
+        </w:rPr>
+        <w:t xml:space="preserve"> 10</w:t>
       </w:r>
     </w:p>
     <w:p>
+      <w:pPr>
+        <w:rPr>
+          <w:lang w:val="en-GB"/>
+        </w:rPr>
+      </w:pPr>
       <w:r>
         <w:rPr>
           <w:noProof/>
@@ -141,11 +162,27 @@
           </wp:inline>
         </w:drawing>
       </w:r>
-      <w:r>
-        <w:t>Flow : 10</w:t>
+      <w:proofErr w:type="gramStart"/>
+      <w:r>
+        <w:rPr>
+          <w:lang w:val="en-GB"/>
+        </w:rPr>
+        <w:t>Flow :</w:t>
+      </w:r>
+      <w:proofErr w:type="gramEnd"/>
+      <w:r>
+        <w:rPr>
+          <w:lang w:val="en-GB"/>
+        </w:rPr>
+        <w:t xml:space="preserve"> 10</w:t>
       </w:r>
     </w:p>
     <w:p>
+      <w:pPr>
+        <w:rPr>
+          <w:lang w:val="en-GB"/>
+        </w:rPr>
+      </w:pPr>
       <w:r>
         <w:rPr>
           <w:noProof/>
@@ -187,11 +224,27 @@
           </wp:inline>
         </w:drawing>
       </w:r>
-      <w:r>
-        <w:t>Flow : 17</w:t>
+      <w:proofErr w:type="gramStart"/>
+      <w:r>
+        <w:rPr>
+          <w:lang w:val="en-GB"/>
+        </w:rPr>
+        <w:t>Flow :</w:t>
+      </w:r>
+      <w:proofErr w:type="gramEnd"/>
+      <w:r>
+        <w:rPr>
+          <w:lang w:val="en-GB"/>
+        </w:rPr>
+        <w:t xml:space="preserve"> 17</w:t>
       </w:r>
     </w:p>
     <w:p>
+      <w:pPr>
+        <w:rPr>
+          <w:lang w:val="en-GB"/>
+        </w:rPr>
+      </w:pPr>
       <w:r>
         <w:rPr>
           <w:noProof/>
@@ -232,14 +285,61 @@
           </wp:inline>
         </w:drawing>
       </w:r>
-      <w:r>
-        <w:t>Flow : 19</w:t>
+      <w:proofErr w:type="gramStart"/>
+      <w:r>
+        <w:rPr>
+          <w:lang w:val="en-GB"/>
+        </w:rPr>
+        <w:t>Flow :</w:t>
+      </w:r>
+      <w:proofErr w:type="gramEnd"/>
+      <w:r>
+        <w:rPr>
+          <w:lang w:val="en-GB"/>
+        </w:rPr>
+        <w:t xml:space="preserve"> 19</w:t>
       </w:r>
     </w:p>
-    <w:p/>
     <w:p>
-      <w:r>
-        <w:t xml:space="preserve">Partie 2 : </w:t>
+      <w:pPr>
+        <w:rPr>
+          <w:lang w:val="en-GB"/>
+        </w:rPr>
+      </w:pPr>
+    </w:p>
+    <w:p>
+      <w:pPr>
+        <w:rPr>
+          <w:lang w:val="en-GB"/>
+        </w:rPr>
+      </w:pPr>
+      <w:proofErr w:type="spellStart"/>
+      <w:r>
+        <w:rPr>
+          <w:lang w:val="en-GB"/>
+        </w:rPr>
+        <w:t>Partie</w:t>
+      </w:r>
+      <w:proofErr w:type="spellEnd"/>
+      <w:r>
+        <w:rPr>
+          <w:lang w:val="en-GB"/>
+        </w:rPr>
+        <w:t xml:space="preserve"> </w:t>
+      </w:r>
+      <w:proofErr w:type="gramStart"/>
+      <w:r>
+        <w:rPr>
+          <w:lang w:val="en-GB"/>
+        </w:rPr>
+        <w:t>2 :</w:t>
+      </w:r>
+      <w:proofErr w:type="gramEnd"/>
+      <w:r>
+        <w:rPr>
+          <w:lang w:val="en-GB"/>
+        </w:rPr>
+        <w:t xml:space="preserve"> </w:t>
       </w:r>
     </w:p>
     <w:p>
@@ -286,7 +386,57 @@
     </w:p>
     <w:p>
       <w:r>
-        <w:t>C’est la matrice cheminCourt[GrapheSize][GrapheSize]. Elle de la même taille que arcs et elle sauvegarde la distance totale du plus court chemin pour chaque couple de sommet (I.e cheminCourt[sommet1][sommet2] =&gt; distance la plus courte entre 2 sommets).</w:t>
+        <w:t xml:space="preserve">C’est la matrice </w:t>
+      </w:r>
+      <w:proofErr w:type="spellStart"/>
+      <w:proofErr w:type="gramStart"/>
+      <w:r>
+        <w:t>cheminCourt</w:t>
+      </w:r>
+      <w:proofErr w:type="spellEnd"/>
+      <w:r>
+        <w:t>[</w:t>
+      </w:r>
+      <w:proofErr w:type="spellStart"/>
+      <w:proofErr w:type="gramEnd"/>
+      <w:r>
+        <w:t>GrapheSize</w:t>
+      </w:r>
+      <w:proofErr w:type="spellEnd"/>
+      <w:r>
+        <w:t>][</w:t>
+      </w:r>
+      <w:proofErr w:type="spellStart"/>
+      <w:r>
+        <w:t>GrapheSize</w:t>
+      </w:r>
+      <w:proofErr w:type="spellEnd"/>
+      <w:r>
+        <w:t>]. Elle de la même taille que arcs et elle sauvegarde la distance totale du plus court chemin pour chaque couple de sommet (</w:t>
+      </w:r>
+      <w:proofErr w:type="spellStart"/>
+      <w:r>
+        <w:t>I.e</w:t>
+      </w:r>
+      <w:proofErr w:type="spellEnd"/>
+      <w:r>
+        <w:t xml:space="preserve"> </w:t>
+      </w:r>
+      <w:proofErr w:type="spellStart"/>
+      <w:r>
+        <w:t>cheminCourt</w:t>
+      </w:r>
+      <w:proofErr w:type="spellEnd"/>
+      <w:r>
+        <w:t>[sommet</w:t>
+      </w:r>
+      <w:proofErr w:type="gramStart"/>
+      <w:r>
+        <w:t>1][</w:t>
+      </w:r>
+      <w:proofErr w:type="gramEnd"/>
+      <w:r>
+        <w:t>sommet2] =&gt; distance la plus courte entre 2 sommets).</w:t>
       </w:r>
     </w:p>
     <w:p>
@@ -333,7 +483,15 @@
     </w:p>
     <w:p>
       <w:r>
-        <w:t xml:space="preserve">Les coups infinis ayant une valeur démesurée, n’importe quel chemin peu importe sa taille va être sauvegardé dans la matrice cheminCourt pour par la suite être trié parmi les autres. L’intérêt est alors que s’il existe un chemin en l’indice 0 et l’indice 4 par exemple, on aura une valeur différente de « l’infini » ce qui prouvera son existence. </w:t>
+        <w:t xml:space="preserve">Les coups infinis ayant une valeur démesurée, n’importe quel chemin peu importe sa taille va être sauvegardé dans la matrice </w:t>
+      </w:r>
+      <w:proofErr w:type="spellStart"/>
+      <w:r>
+        <w:t>cheminCourt</w:t>
+      </w:r>
+      <w:proofErr w:type="spellEnd"/>
+      <w:r>
+        <w:t xml:space="preserve"> pour par la suite être trié parmi les autres. L’intérêt est alors que s’il existe un chemin en l’indice 0 et l’indice 4 par exemple, on aura une valeur différente de « l’infini » ce qui prouvera son existence. </w:t>
       </w:r>
     </w:p>
     <w:p>
@@ -381,7 +539,23 @@
     <w:p>
       <w:r>
         <w:lastRenderedPageBreak/>
-        <w:t>L’arc serait initialisé en ayant des valeurs infinies partout si bien que quand il passera dans l’algorithme de Ford-Fulkerson (ff), si aucun chemin n’existe ces valeurs ne seront pas modifiées et facilement repérable.</w:t>
+        <w:t>L’arc serait initialisé en ayant des valeurs infinies partout si bien que quand il passera dans l’algorithme de Ford-</w:t>
+      </w:r>
+      <w:proofErr w:type="spellStart"/>
+      <w:r>
+        <w:t>Fulkerson</w:t>
+      </w:r>
+      <w:proofErr w:type="spellEnd"/>
+      <w:r>
+        <w:t xml:space="preserve"> (</w:t>
+      </w:r>
+      <w:proofErr w:type="spellStart"/>
+      <w:r>
+        <w:t>ff</w:t>
+      </w:r>
+      <w:proofErr w:type="spellEnd"/>
+      <w:r>
+        <w:t>), si aucun chemin n’existe ces valeurs ne seront pas modifiées et facilement repérable.</w:t>
       </w:r>
     </w:p>
     <w:p>
@@ -429,7 +603,23 @@
         <w:t>L</w:t>
       </w:r>
       <w:r>
-        <w:t>égende : 0 == Stuttgart ; 1 = Rotterdam ; 2 = Bordeaux ; 3 = Lisbon ; 4 = NewYork ; 5 = New Orleans ; 6 = Los Angeles.</w:t>
+        <w:t xml:space="preserve">égende : 0 == Stuttgart ; 1 = Rotterdam ; 2 = Bordeaux ; 3 = </w:t>
+      </w:r>
+      <w:proofErr w:type="spellStart"/>
+      <w:r>
+        <w:t>Lisbon</w:t>
+      </w:r>
+      <w:proofErr w:type="spellEnd"/>
+      <w:r>
+        <w:t xml:space="preserve"> ; 4 = </w:t>
+      </w:r>
+      <w:proofErr w:type="spellStart"/>
+      <w:r>
+        <w:t>NewYork</w:t>
+      </w:r>
+      <w:proofErr w:type="spellEnd"/>
+      <w:r>
+        <w:t> ; 5 = New Orleans ; 6 = Los Angeles.</w:t>
       </w:r>
     </w:p>
     <w:p/>
@@ -440,14 +630,14 @@
         <w:tblLook w:val="04A0" w:firstRow="1" w:lastRow="0" w:firstColumn="1" w:lastColumn="0" w:noHBand="0" w:noVBand="1"/>
       </w:tblPr>
       <w:tblGrid>
-        <w:gridCol w:w="1950"/>
-        <w:gridCol w:w="1016"/>
-        <w:gridCol w:w="1016"/>
-        <w:gridCol w:w="1016"/>
-        <w:gridCol w:w="1016"/>
-        <w:gridCol w:w="1016"/>
-        <w:gridCol w:w="1016"/>
-        <w:gridCol w:w="1016"/>
+        <w:gridCol w:w="1949"/>
+        <w:gridCol w:w="988"/>
+        <w:gridCol w:w="1009"/>
+        <w:gridCol w:w="1010"/>
+        <w:gridCol w:w="1010"/>
+        <w:gridCol w:w="1076"/>
+        <w:gridCol w:w="1010"/>
+        <w:gridCol w:w="1010"/>
       </w:tblGrid>
       <w:tr>
         <w:tc>
@@ -548,7 +738,7 @@
           </w:tcPr>
           <w:p>
             <w:r>
-              <w:t>INFINI</w:t>
+              <w:t>0</w:t>
             </w:r>
           </w:p>
         </w:tc>
@@ -588,27 +778,27 @@
           </w:tcPr>
           <w:p>
             <w:r>
-              <w:t>INFINI</w:t>
-            </w:r>
-          </w:p>
-        </w:tc>
-        <w:tc>
-          <w:tcPr>
-            <w:tcW w:w="1133" w:type="dxa"/>
-          </w:tcPr>
-          <w:p>
-            <w:r>
-              <w:t>INFINI</w:t>
-            </w:r>
-          </w:p>
-        </w:tc>
-        <w:tc>
-          <w:tcPr>
-            <w:tcW w:w="1133" w:type="dxa"/>
-          </w:tcPr>
-          <w:p>
-            <w:r>
-              <w:t>INFINI</w:t>
+              <w:t>0</w:t>
+            </w:r>
+          </w:p>
+        </w:tc>
+        <w:tc>
+          <w:tcPr>
+            <w:tcW w:w="1133" w:type="dxa"/>
+          </w:tcPr>
+          <w:p>
+            <w:r>
+              <w:t>0</w:t>
+            </w:r>
+          </w:p>
+        </w:tc>
+        <w:tc>
+          <w:tcPr>
+            <w:tcW w:w="1133" w:type="dxa"/>
+          </w:tcPr>
+          <w:p>
+            <w:r>
+              <w:t>0</w:t>
             </w:r>
           </w:p>
         </w:tc>
@@ -630,37 +820,37 @@
           </w:tcPr>
           <w:p>
             <w:r>
-              <w:t>INFINI</w:t>
-            </w:r>
-          </w:p>
-        </w:tc>
-        <w:tc>
-          <w:tcPr>
-            <w:tcW w:w="1133" w:type="dxa"/>
-          </w:tcPr>
-          <w:p>
-            <w:r>
-              <w:t>INFINI</w:t>
-            </w:r>
-          </w:p>
-        </w:tc>
-        <w:tc>
-          <w:tcPr>
-            <w:tcW w:w="1133" w:type="dxa"/>
-          </w:tcPr>
-          <w:p>
-            <w:r>
-              <w:t>INFINI</w:t>
-            </w:r>
-          </w:p>
-        </w:tc>
-        <w:tc>
-          <w:tcPr>
-            <w:tcW w:w="1133" w:type="dxa"/>
-          </w:tcPr>
-          <w:p>
-            <w:r>
-              <w:t>INFINI</w:t>
+              <w:t>0</w:t>
+            </w:r>
+          </w:p>
+        </w:tc>
+        <w:tc>
+          <w:tcPr>
+            <w:tcW w:w="1133" w:type="dxa"/>
+          </w:tcPr>
+          <w:p>
+            <w:r>
+              <w:t>0</w:t>
+            </w:r>
+          </w:p>
+        </w:tc>
+        <w:tc>
+          <w:tcPr>
+            <w:tcW w:w="1133" w:type="dxa"/>
+          </w:tcPr>
+          <w:p>
+            <w:r>
+              <w:t>0</w:t>
+            </w:r>
+          </w:p>
+        </w:tc>
+        <w:tc>
+          <w:tcPr>
+            <w:tcW w:w="1133" w:type="dxa"/>
+          </w:tcPr>
+          <w:p>
+            <w:r>
+              <w:t>0</w:t>
             </w:r>
           </w:p>
         </w:tc>
@@ -680,17 +870,17 @@
           </w:tcPr>
           <w:p>
             <w:r>
-              <w:t>INFINI</w:t>
-            </w:r>
-          </w:p>
-        </w:tc>
-        <w:tc>
-          <w:tcPr>
-            <w:tcW w:w="1133" w:type="dxa"/>
-          </w:tcPr>
-          <w:p>
-            <w:r>
-              <w:t>INFINI</w:t>
+              <w:t>0</w:t>
+            </w:r>
+          </w:p>
+        </w:tc>
+        <w:tc>
+          <w:tcPr>
+            <w:tcW w:w="1133" w:type="dxa"/>
+          </w:tcPr>
+          <w:p>
+            <w:r>
+              <w:t>0</w:t>
             </w:r>
           </w:p>
         </w:tc>
@@ -712,37 +902,37 @@
           </w:tcPr>
           <w:p>
             <w:r>
-              <w:t>INFINI</w:t>
-            </w:r>
-          </w:p>
-        </w:tc>
-        <w:tc>
-          <w:tcPr>
-            <w:tcW w:w="1133" w:type="dxa"/>
-          </w:tcPr>
-          <w:p>
-            <w:r>
-              <w:t>INFINI</w:t>
-            </w:r>
-          </w:p>
-        </w:tc>
-        <w:tc>
-          <w:tcPr>
-            <w:tcW w:w="1133" w:type="dxa"/>
-          </w:tcPr>
-          <w:p>
-            <w:r>
-              <w:t>INFINI</w:t>
-            </w:r>
-          </w:p>
-        </w:tc>
-        <w:tc>
-          <w:tcPr>
-            <w:tcW w:w="1133" w:type="dxa"/>
-          </w:tcPr>
-          <w:p>
-            <w:r>
-              <w:t>INFINI</w:t>
+              <w:t>0</w:t>
+            </w:r>
+          </w:p>
+        </w:tc>
+        <w:tc>
+          <w:tcPr>
+            <w:tcW w:w="1133" w:type="dxa"/>
+          </w:tcPr>
+          <w:p>
+            <w:r>
+              <w:t>0</w:t>
+            </w:r>
+          </w:p>
+        </w:tc>
+        <w:tc>
+          <w:tcPr>
+            <w:tcW w:w="1133" w:type="dxa"/>
+          </w:tcPr>
+          <w:p>
+            <w:r>
+              <w:t>0</w:t>
+            </w:r>
+          </w:p>
+        </w:tc>
+        <w:tc>
+          <w:tcPr>
+            <w:tcW w:w="1133" w:type="dxa"/>
+          </w:tcPr>
+          <w:p>
+            <w:r>
+              <w:t>0</w:t>
             </w:r>
           </w:p>
         </w:tc>
@@ -772,7 +962,7 @@
           </w:tcPr>
           <w:p>
             <w:r>
-              <w:t>INFINI</w:t>
+              <w:t>0</w:t>
             </w:r>
           </w:p>
         </w:tc>
@@ -794,47 +984,47 @@
           </w:tcPr>
           <w:p>
             <w:r>
-              <w:t>INFINI</w:t>
-            </w:r>
-          </w:p>
-        </w:tc>
-        <w:tc>
-          <w:tcPr>
-            <w:tcW w:w="1133" w:type="dxa"/>
-          </w:tcPr>
-          <w:p>
-            <w:r>
-              <w:t>INFINI</w:t>
-            </w:r>
-          </w:p>
-        </w:tc>
-        <w:tc>
-          <w:tcPr>
-            <w:tcW w:w="1133" w:type="dxa"/>
-          </w:tcPr>
-          <w:p>
-            <w:r>
-              <w:t>INFINI</w:t>
-            </w:r>
-          </w:p>
-        </w:tc>
-        <w:tc>
-          <w:tcPr>
-            <w:tcW w:w="1133" w:type="dxa"/>
-          </w:tcPr>
-          <w:p>
-            <w:r>
-              <w:t>INFINI</w:t>
-            </w:r>
-          </w:p>
-        </w:tc>
-        <w:tc>
-          <w:tcPr>
-            <w:tcW w:w="1133" w:type="dxa"/>
-          </w:tcPr>
-          <w:p>
-            <w:r>
-              <w:t>INFINI</w:t>
+              <w:t>0</w:t>
+            </w:r>
+          </w:p>
+        </w:tc>
+        <w:tc>
+          <w:tcPr>
+            <w:tcW w:w="1133" w:type="dxa"/>
+          </w:tcPr>
+          <w:p>
+            <w:r>
+              <w:t>0</w:t>
+            </w:r>
+          </w:p>
+        </w:tc>
+        <w:tc>
+          <w:tcPr>
+            <w:tcW w:w="1133" w:type="dxa"/>
+          </w:tcPr>
+          <w:p>
+            <w:r>
+              <w:t>0</w:t>
+            </w:r>
+          </w:p>
+        </w:tc>
+        <w:tc>
+          <w:tcPr>
+            <w:tcW w:w="1133" w:type="dxa"/>
+          </w:tcPr>
+          <w:p>
+            <w:r>
+              <w:t>0</w:t>
+            </w:r>
+          </w:p>
+        </w:tc>
+        <w:tc>
+          <w:tcPr>
+            <w:tcW w:w="1133" w:type="dxa"/>
+          </w:tcPr>
+          <w:p>
+            <w:r>
+              <w:t>0</w:t>
             </w:r>
           </w:p>
         </w:tc>
@@ -854,7 +1044,7 @@
           </w:tcPr>
           <w:p>
             <w:r>
-              <w:t>INFINI</w:t>
+              <w:t>0</w:t>
             </w:r>
           </w:p>
         </w:tc>
@@ -876,57 +1066,57 @@
           </w:tcPr>
           <w:p>
             <w:r>
-              <w:t>INFINI</w:t>
-            </w:r>
-          </w:p>
-        </w:tc>
-        <w:tc>
-          <w:tcPr>
-            <w:tcW w:w="1133" w:type="dxa"/>
-          </w:tcPr>
-          <w:p>
-            <w:r>
-              <w:t>INFINI</w:t>
-            </w:r>
-          </w:p>
-        </w:tc>
-        <w:tc>
-          <w:tcPr>
-            <w:tcW w:w="1133" w:type="dxa"/>
-          </w:tcPr>
-          <w:p>
-            <w:r>
-              <w:t>INFINI</w:t>
-            </w:r>
-          </w:p>
-        </w:tc>
-        <w:tc>
-          <w:tcPr>
-            <w:tcW w:w="1133" w:type="dxa"/>
-          </w:tcPr>
-          <w:p>
-            <w:r>
-              <w:t>INFINI</w:t>
-            </w:r>
-          </w:p>
-        </w:tc>
-        <w:tc>
-          <w:tcPr>
-            <w:tcW w:w="1133" w:type="dxa"/>
-          </w:tcPr>
-          <w:p>
-            <w:r>
-              <w:t>INFINI</w:t>
-            </w:r>
-          </w:p>
-        </w:tc>
-        <w:tc>
-          <w:tcPr>
-            <w:tcW w:w="1133" w:type="dxa"/>
-          </w:tcPr>
-          <w:p>
-            <w:r>
-              <w:t>INFINI</w:t>
+              <w:t>0</w:t>
+            </w:r>
+          </w:p>
+        </w:tc>
+        <w:tc>
+          <w:tcPr>
+            <w:tcW w:w="1133" w:type="dxa"/>
+          </w:tcPr>
+          <w:p>
+            <w:r>
+              <w:t>0</w:t>
+            </w:r>
+          </w:p>
+        </w:tc>
+        <w:tc>
+          <w:tcPr>
+            <w:tcW w:w="1133" w:type="dxa"/>
+          </w:tcPr>
+          <w:p>
+            <w:r>
+              <w:t>0</w:t>
+            </w:r>
+          </w:p>
+        </w:tc>
+        <w:tc>
+          <w:tcPr>
+            <w:tcW w:w="1133" w:type="dxa"/>
+          </w:tcPr>
+          <w:p>
+            <w:r>
+              <w:t>0</w:t>
+            </w:r>
+          </w:p>
+        </w:tc>
+        <w:tc>
+          <w:tcPr>
+            <w:tcW w:w="1133" w:type="dxa"/>
+          </w:tcPr>
+          <w:p>
+            <w:r>
+              <w:t>0</w:t>
+            </w:r>
+          </w:p>
+        </w:tc>
+        <w:tc>
+          <w:tcPr>
+            <w:tcW w:w="1133" w:type="dxa"/>
+          </w:tcPr>
+          <w:p>
+            <w:r>
+              <w:t>0</w:t>
             </w:r>
           </w:p>
         </w:tc>
@@ -958,57 +1148,57 @@
           </w:tcPr>
           <w:p>
             <w:r>
-              <w:t>INFINI</w:t>
-            </w:r>
-          </w:p>
-        </w:tc>
-        <w:tc>
-          <w:tcPr>
-            <w:tcW w:w="1133" w:type="dxa"/>
-          </w:tcPr>
-          <w:p>
-            <w:r>
-              <w:t>INFINI</w:t>
-            </w:r>
-          </w:p>
-        </w:tc>
-        <w:tc>
-          <w:tcPr>
-            <w:tcW w:w="1133" w:type="dxa"/>
-          </w:tcPr>
-          <w:p>
-            <w:r>
-              <w:t>INFINI</w:t>
-            </w:r>
-          </w:p>
-        </w:tc>
-        <w:tc>
-          <w:tcPr>
-            <w:tcW w:w="1133" w:type="dxa"/>
-          </w:tcPr>
-          <w:p>
-            <w:r>
-              <w:t>INFINI</w:t>
-            </w:r>
-          </w:p>
-        </w:tc>
-        <w:tc>
-          <w:tcPr>
-            <w:tcW w:w="1133" w:type="dxa"/>
-          </w:tcPr>
-          <w:p>
-            <w:r>
-              <w:t>INFINI</w:t>
-            </w:r>
-          </w:p>
-        </w:tc>
-        <w:tc>
-          <w:tcPr>
-            <w:tcW w:w="1133" w:type="dxa"/>
-          </w:tcPr>
-          <w:p>
-            <w:r>
-              <w:t>INFINI</w:t>
+              <w:t>0</w:t>
+            </w:r>
+          </w:p>
+        </w:tc>
+        <w:tc>
+          <w:tcPr>
+            <w:tcW w:w="1133" w:type="dxa"/>
+          </w:tcPr>
+          <w:p>
+            <w:r>
+              <w:t>0</w:t>
+            </w:r>
+          </w:p>
+        </w:tc>
+        <w:tc>
+          <w:tcPr>
+            <w:tcW w:w="1133" w:type="dxa"/>
+          </w:tcPr>
+          <w:p>
+            <w:r>
+              <w:t>0</w:t>
+            </w:r>
+          </w:p>
+        </w:tc>
+        <w:tc>
+          <w:tcPr>
+            <w:tcW w:w="1133" w:type="dxa"/>
+          </w:tcPr>
+          <w:p>
+            <w:r>
+              <w:t>0</w:t>
+            </w:r>
+          </w:p>
+        </w:tc>
+        <w:tc>
+          <w:tcPr>
+            <w:tcW w:w="1133" w:type="dxa"/>
+          </w:tcPr>
+          <w:p>
+            <w:r>
+              <w:t>0</w:t>
+            </w:r>
+          </w:p>
+        </w:tc>
+        <w:tc>
+          <w:tcPr>
+            <w:tcW w:w="1133" w:type="dxa"/>
+          </w:tcPr>
+          <w:p>
+            <w:r>
+              <w:t>0</w:t>
             </w:r>
           </w:p>
         </w:tc>
@@ -1040,47 +1230,47 @@
           </w:tcPr>
           <w:p>
             <w:r>
-              <w:t>INFINI</w:t>
-            </w:r>
-          </w:p>
-        </w:tc>
-        <w:tc>
-          <w:tcPr>
-            <w:tcW w:w="1133" w:type="dxa"/>
-          </w:tcPr>
-          <w:p>
-            <w:r>
-              <w:t>INFINI</w:t>
-            </w:r>
-          </w:p>
-        </w:tc>
-        <w:tc>
-          <w:tcPr>
-            <w:tcW w:w="1133" w:type="dxa"/>
-          </w:tcPr>
-          <w:p>
-            <w:r>
-              <w:t>INFINI</w:t>
-            </w:r>
-          </w:p>
-        </w:tc>
-        <w:tc>
-          <w:tcPr>
-            <w:tcW w:w="1133" w:type="dxa"/>
-          </w:tcPr>
-          <w:p>
-            <w:r>
-              <w:t>INFINI</w:t>
-            </w:r>
-          </w:p>
-        </w:tc>
-        <w:tc>
-          <w:tcPr>
-            <w:tcW w:w="1133" w:type="dxa"/>
-          </w:tcPr>
-          <w:p>
-            <w:r>
-              <w:t>INFINI</w:t>
+              <w:t>0</w:t>
+            </w:r>
+          </w:p>
+        </w:tc>
+        <w:tc>
+          <w:tcPr>
+            <w:tcW w:w="1133" w:type="dxa"/>
+          </w:tcPr>
+          <w:p>
+            <w:r>
+              <w:t>0</w:t>
+            </w:r>
+          </w:p>
+        </w:tc>
+        <w:tc>
+          <w:tcPr>
+            <w:tcW w:w="1133" w:type="dxa"/>
+          </w:tcPr>
+          <w:p>
+            <w:r>
+              <w:t>0</w:t>
+            </w:r>
+          </w:p>
+        </w:tc>
+        <w:tc>
+          <w:tcPr>
+            <w:tcW w:w="1133" w:type="dxa"/>
+          </w:tcPr>
+          <w:p>
+            <w:r>
+              <w:t>0</w:t>
+            </w:r>
+          </w:p>
+        </w:tc>
+        <w:tc>
+          <w:tcPr>
+            <w:tcW w:w="1133" w:type="dxa"/>
+          </w:tcPr>
+          <w:p>
+            <w:r>
+              <w:t>0</w:t>
             </w:r>
             <w:r>
               <w:tab/>
@@ -1093,17 +1283,17 @@
           </w:tcPr>
           <w:p>
             <w:r>
-              <w:t>INFINI</w:t>
-            </w:r>
-          </w:p>
-        </w:tc>
-        <w:tc>
-          <w:tcPr>
-            <w:tcW w:w="1133" w:type="dxa"/>
-          </w:tcPr>
-          <w:p>
-            <w:r>
-              <w:t>INFINI</w:t>
+              <w:t>0</w:t>
+            </w:r>
+          </w:p>
+        </w:tc>
+        <w:tc>
+          <w:tcPr>
+            <w:tcW w:w="1133" w:type="dxa"/>
+          </w:tcPr>
+          <w:p>
+            <w:r>
+              <w:t>0</w:t>
             </w:r>
           </w:p>
         </w:tc>
@@ -1247,6 +1437,7 @@
     <w:lsdException w:name="HTML Sample" w:semiHidden="1" w:unhideWhenUsed="1"/>
     <w:lsdException w:name="HTML Typewriter" w:semiHidden="1" w:unhideWhenUsed="1"/>
     <w:lsdException w:name="HTML Variable" w:semiHidden="1" w:unhideWhenUsed="1"/>
+    <w:lsdException w:name="Normal Table" w:semiHidden="1" w:unhideWhenUsed="1"/>
     <w:lsdException w:name="annotation subject" w:semiHidden="1" w:unhideWhenUsed="1"/>
     <w:lsdException w:name="No List" w:semiHidden="1" w:unhideWhenUsed="1"/>
     <w:lsdException w:name="Outline List 1" w:semiHidden="1" w:unhideWhenUsed="1"/>
@@ -1293,8 +1484,10 @@
     <w:lsdException w:name="Table Subtle 2" w:semiHidden="1" w:unhideWhenUsed="1"/>
     <w:lsdException w:name="Table Web 1" w:semiHidden="1" w:unhideWhenUsed="1"/>
     <w:lsdException w:name="Table Web 2" w:semiHidden="1" w:unhideWhenUsed="1"/>
+    <w:lsdException w:name="Table Web 3" w:semiHidden="1" w:unhideWhenUsed="1"/>
     <w:lsdException w:name="Balloon Text" w:semiHidden="1" w:unhideWhenUsed="1"/>
     <w:lsdException w:name="Table Grid" w:uiPriority="39"/>
+    <w:lsdException w:name="Table Theme" w:semiHidden="1" w:unhideWhenUsed="1"/>
     <w:lsdException w:name="Placeholder Text" w:semiHidden="1"/>
     <w:lsdException w:name="No Spacing" w:uiPriority="1" w:qFormat="1"/>
     <w:lsdException w:name="Light Shading" w:uiPriority="60"/>

</xml_diff>

<commit_message>
Part 2 completed. Part 3 is at 75%
</commit_message>
<xml_diff>
--- a/TP6 - Planning Optimisation/Rapport Sujet6.docx
+++ b/TP6 - Planning Optimisation/Rapport Sujet6.docx
@@ -101,19 +101,11 @@
           </wp:inline>
         </w:drawing>
       </w:r>
-      <w:proofErr w:type="gramStart"/>
       <w:r>
         <w:rPr>
           <w:lang w:val="en-GB"/>
         </w:rPr>
-        <w:t>Flow :</w:t>
-      </w:r>
-      <w:proofErr w:type="gramEnd"/>
-      <w:r>
-        <w:rPr>
-          <w:lang w:val="en-GB"/>
-        </w:rPr>
-        <w:t xml:space="preserve"> 10</w:t>
+        <w:t>Flow : 10</w:t>
       </w:r>
     </w:p>
     <w:p>
@@ -162,19 +154,11 @@
           </wp:inline>
         </w:drawing>
       </w:r>
-      <w:proofErr w:type="gramStart"/>
       <w:r>
         <w:rPr>
           <w:lang w:val="en-GB"/>
         </w:rPr>
-        <w:t>Flow :</w:t>
-      </w:r>
-      <w:proofErr w:type="gramEnd"/>
-      <w:r>
-        <w:rPr>
-          <w:lang w:val="en-GB"/>
-        </w:rPr>
-        <w:t xml:space="preserve"> 10</w:t>
+        <w:t>Flow : 10</w:t>
       </w:r>
     </w:p>
     <w:p>
@@ -224,19 +208,11 @@
           </wp:inline>
         </w:drawing>
       </w:r>
-      <w:proofErr w:type="gramStart"/>
       <w:r>
         <w:rPr>
           <w:lang w:val="en-GB"/>
         </w:rPr>
-        <w:t>Flow :</w:t>
-      </w:r>
-      <w:proofErr w:type="gramEnd"/>
-      <w:r>
-        <w:rPr>
-          <w:lang w:val="en-GB"/>
-        </w:rPr>
-        <w:t xml:space="preserve"> 17</w:t>
+        <w:t>Flow : 17</w:t>
       </w:r>
     </w:p>
     <w:p>
@@ -285,19 +261,11 @@
           </wp:inline>
         </w:drawing>
       </w:r>
-      <w:proofErr w:type="gramStart"/>
       <w:r>
         <w:rPr>
           <w:lang w:val="en-GB"/>
         </w:rPr>
-        <w:t>Flow :</w:t>
-      </w:r>
-      <w:proofErr w:type="gramEnd"/>
-      <w:r>
-        <w:rPr>
-          <w:lang w:val="en-GB"/>
-        </w:rPr>
-        <w:t xml:space="preserve"> 19</w:t>
+        <w:t>Flow : 19</w:t>
       </w:r>
     </w:p>
     <w:p>
@@ -325,21 +293,7 @@
         <w:rPr>
           <w:lang w:val="en-GB"/>
         </w:rPr>
-        <w:t xml:space="preserve"> </w:t>
-      </w:r>
-      <w:proofErr w:type="gramStart"/>
-      <w:r>
-        <w:rPr>
-          <w:lang w:val="en-GB"/>
-        </w:rPr>
-        <w:t>2 :</w:t>
-      </w:r>
-      <w:proofErr w:type="gramEnd"/>
-      <w:r>
-        <w:rPr>
-          <w:lang w:val="en-GB"/>
-        </w:rPr>
-        <w:t xml:space="preserve"> </w:t>
+        <w:t xml:space="preserve"> 2 : </w:t>
       </w:r>
     </w:p>
     <w:p>
@@ -389,7 +343,6 @@
         <w:t xml:space="preserve">C’est la matrice </w:t>
       </w:r>
       <w:proofErr w:type="spellStart"/>
-      <w:proofErr w:type="gramStart"/>
       <w:r>
         <w:t>cheminCourt</w:t>
       </w:r>
@@ -398,7 +351,6 @@
         <w:t>[</w:t>
       </w:r>
       <w:proofErr w:type="spellStart"/>
-      <w:proofErr w:type="gramEnd"/>
       <w:r>
         <w:t>GrapheSize</w:t>
       </w:r>
@@ -428,15 +380,7 @@
       </w:r>
       <w:proofErr w:type="spellEnd"/>
       <w:r>
-        <w:t>[sommet</w:t>
-      </w:r>
-      <w:proofErr w:type="gramStart"/>
-      <w:r>
-        <w:t>1][</w:t>
-      </w:r>
-      <w:proofErr w:type="gramEnd"/>
-      <w:r>
-        <w:t>sommet2] =&gt; distance la plus courte entre 2 sommets).</w:t>
+        <w:t>[sommet1][sommet2] =&gt; distance la plus courte entre 2 sommets).</w:t>
       </w:r>
     </w:p>
     <w:p>
@@ -603,21 +547,17 @@
         <w:t>L</w:t>
       </w:r>
       <w:r>
-        <w:t xml:space="preserve">égende : 0 == Stuttgart ; 1 = Rotterdam ; 2 = Bordeaux ; 3 = </w:t>
-      </w:r>
-      <w:proofErr w:type="spellStart"/>
-      <w:r>
-        <w:t>Lisbon</w:t>
-      </w:r>
-      <w:proofErr w:type="spellEnd"/>
+        <w:t xml:space="preserve">égende : 0 = Stuttgart ; 1 = Rotterdam ; 2 = Bordeaux ; 3 = </w:t>
+      </w:r>
+      <w:r>
+        <w:t>Lisbonne</w:t>
+      </w:r>
       <w:r>
         <w:t xml:space="preserve"> ; 4 = </w:t>
       </w:r>
-      <w:proofErr w:type="spellStart"/>
-      <w:r>
-        <w:t>NewYork</w:t>
-      </w:r>
-      <w:proofErr w:type="spellEnd"/>
+      <w:r>
+        <w:t>New-York</w:t>
+      </w:r>
       <w:r>
         <w:t> ; 5 = New Orleans ; 6 = Los Angeles.</w:t>
       </w:r>
@@ -1411,6 +1351,649 @@
         </w:tc>
       </w:tr>
     </w:tbl>
+    <w:p/>
+    <w:p>
+      <w:r>
+        <w:t>Partie 2.4 :</w:t>
+      </w:r>
+      <w:r>
+        <w:br/>
+      </w:r>
+      <w:r>
+        <w:rPr>
+          <w:noProof/>
+        </w:rPr>
+        <w:drawing>
+          <wp:inline distT="0" distB="0" distL="0" distR="0" wp14:anchorId="1262A9BF" wp14:editId="272BCA71">
+            <wp:extent cx="5760720" cy="1068705"/>
+            <wp:effectExtent l="0" t="0" r="0" b="0"/>
+            <wp:docPr id="2" name="Image 2"/>
+            <wp:cNvGraphicFramePr>
+              <a:graphicFrameLocks xmlns:a="http://schemas.openxmlformats.org/drawingml/2006/main" noChangeAspect="1"/>
+            </wp:cNvGraphicFramePr>
+            <a:graphic xmlns:a="http://schemas.openxmlformats.org/drawingml/2006/main">
+              <a:graphicData uri="http://schemas.openxmlformats.org/drawingml/2006/picture">
+                <pic:pic xmlns:pic="http://schemas.openxmlformats.org/drawingml/2006/picture">
+                  <pic:nvPicPr>
+                    <pic:cNvPr id="1" name=""/>
+                    <pic:cNvPicPr/>
+                  </pic:nvPicPr>
+                  <pic:blipFill>
+                    <a:blip r:embed="rId13"/>
+                    <a:stretch>
+                      <a:fillRect/>
+                    </a:stretch>
+                  </pic:blipFill>
+                  <pic:spPr>
+                    <a:xfrm>
+                      <a:off x="0" y="0"/>
+                      <a:ext cx="5760720" cy="1068705"/>
+                    </a:xfrm>
+                    <a:prstGeom prst="rect">
+                      <a:avLst/>
+                    </a:prstGeom>
+                  </pic:spPr>
+                </pic:pic>
+              </a:graphicData>
+            </a:graphic>
+          </wp:inline>
+        </w:drawing>
+      </w:r>
+    </w:p>
+    <w:p>
+      <w:r>
+        <w:t>Partie 3.1 :</w:t>
+      </w:r>
+    </w:p>
+    <w:tbl>
+      <w:tblPr>
+        <w:tblStyle w:val="Grilledutableau"/>
+        <w:tblW w:w="0" w:type="auto"/>
+        <w:tblLook w:val="04A0" w:firstRow="1" w:lastRow="0" w:firstColumn="1" w:lastColumn="0" w:noHBand="0" w:noVBand="1"/>
+      </w:tblPr>
+      <w:tblGrid>
+        <w:gridCol w:w="1950"/>
+        <w:gridCol w:w="1394"/>
+        <w:gridCol w:w="1437"/>
+        <w:gridCol w:w="1437"/>
+        <w:gridCol w:w="1438"/>
+        <w:gridCol w:w="1406"/>
+      </w:tblGrid>
+      <w:tr>
+        <w:tc>
+          <w:tcPr>
+            <w:tcW w:w="1950" w:type="dxa"/>
+          </w:tcPr>
+          <w:p>
+            <w:r>
+              <w:t>Départ/Destination</w:t>
+            </w:r>
+          </w:p>
+        </w:tc>
+        <w:tc>
+          <w:tcPr>
+            <w:tcW w:w="1394" w:type="dxa"/>
+          </w:tcPr>
+          <w:p>
+            <w:r>
+              <w:t>0</w:t>
+            </w:r>
+          </w:p>
+        </w:tc>
+        <w:tc>
+          <w:tcPr>
+            <w:tcW w:w="1437" w:type="dxa"/>
+          </w:tcPr>
+          <w:p>
+            <w:r>
+              <w:t>1</w:t>
+            </w:r>
+          </w:p>
+        </w:tc>
+        <w:tc>
+          <w:tcPr>
+            <w:tcW w:w="1437" w:type="dxa"/>
+          </w:tcPr>
+          <w:p>
+            <w:r>
+              <w:t>2</w:t>
+            </w:r>
+          </w:p>
+        </w:tc>
+        <w:tc>
+          <w:tcPr>
+            <w:tcW w:w="1438" w:type="dxa"/>
+          </w:tcPr>
+          <w:p>
+            <w:r>
+              <w:t>3</w:t>
+            </w:r>
+          </w:p>
+        </w:tc>
+        <w:tc>
+          <w:tcPr>
+            <w:tcW w:w="1406" w:type="dxa"/>
+          </w:tcPr>
+          <w:p>
+            <w:r>
+              <w:t>4</w:t>
+            </w:r>
+          </w:p>
+        </w:tc>
+      </w:tr>
+      <w:tr>
+        <w:tc>
+          <w:tcPr>
+            <w:tcW w:w="1950" w:type="dxa"/>
+          </w:tcPr>
+          <w:p>
+            <w:r>
+              <w:t>0</w:t>
+            </w:r>
+          </w:p>
+        </w:tc>
+        <w:tc>
+          <w:tcPr>
+            <w:tcW w:w="1394" w:type="dxa"/>
+          </w:tcPr>
+          <w:p>
+            <w:r>
+              <w:t>0</w:t>
+            </w:r>
+          </w:p>
+        </w:tc>
+        <w:tc>
+          <w:tcPr>
+            <w:tcW w:w="1437" w:type="dxa"/>
+          </w:tcPr>
+          <w:p>
+            <w:r>
+              <w:t>INFINI</w:t>
+            </w:r>
+          </w:p>
+        </w:tc>
+        <w:tc>
+          <w:tcPr>
+            <w:tcW w:w="1437" w:type="dxa"/>
+          </w:tcPr>
+          <w:p>
+            <w:r>
+              <w:t>INFINI</w:t>
+            </w:r>
+          </w:p>
+        </w:tc>
+        <w:tc>
+          <w:tcPr>
+            <w:tcW w:w="1438" w:type="dxa"/>
+          </w:tcPr>
+          <w:p>
+            <w:r>
+              <w:t>INFINI</w:t>
+            </w:r>
+          </w:p>
+        </w:tc>
+        <w:tc>
+          <w:tcPr>
+            <w:tcW w:w="1406" w:type="dxa"/>
+          </w:tcPr>
+          <w:p>
+            <w:r>
+              <w:t>0</w:t>
+            </w:r>
+          </w:p>
+        </w:tc>
+      </w:tr>
+      <w:tr>
+        <w:tc>
+          <w:tcPr>
+            <w:tcW w:w="1950" w:type="dxa"/>
+          </w:tcPr>
+          <w:p>
+            <w:r>
+              <w:t>1</w:t>
+            </w:r>
+          </w:p>
+        </w:tc>
+        <w:tc>
+          <w:tcPr>
+            <w:tcW w:w="1394" w:type="dxa"/>
+          </w:tcPr>
+          <w:p>
+            <w:r>
+              <w:t>0</w:t>
+            </w:r>
+          </w:p>
+        </w:tc>
+        <w:tc>
+          <w:tcPr>
+            <w:tcW w:w="1437" w:type="dxa"/>
+          </w:tcPr>
+          <w:p>
+            <w:r>
+              <w:t>0</w:t>
+            </w:r>
+          </w:p>
+        </w:tc>
+        <w:tc>
+          <w:tcPr>
+            <w:tcW w:w="1437" w:type="dxa"/>
+          </w:tcPr>
+          <w:p>
+            <w:r>
+              <w:t>0</w:t>
+            </w:r>
+          </w:p>
+        </w:tc>
+        <w:tc>
+          <w:tcPr>
+            <w:tcW w:w="1438" w:type="dxa"/>
+          </w:tcPr>
+          <w:p>
+            <w:r>
+              <w:t>0</w:t>
+            </w:r>
+          </w:p>
+        </w:tc>
+        <w:tc>
+          <w:tcPr>
+            <w:tcW w:w="1406" w:type="dxa"/>
+          </w:tcPr>
+          <w:p>
+            <w:r>
+              <w:t>20</w:t>
+            </w:r>
+          </w:p>
+        </w:tc>
+      </w:tr>
+      <w:tr>
+        <w:tc>
+          <w:tcPr>
+            <w:tcW w:w="1950" w:type="dxa"/>
+          </w:tcPr>
+          <w:p>
+            <w:r>
+              <w:t>2</w:t>
+            </w:r>
+          </w:p>
+        </w:tc>
+        <w:tc>
+          <w:tcPr>
+            <w:tcW w:w="1394" w:type="dxa"/>
+          </w:tcPr>
+          <w:p>
+            <w:r>
+              <w:t>0</w:t>
+            </w:r>
+          </w:p>
+        </w:tc>
+        <w:tc>
+          <w:tcPr>
+            <w:tcW w:w="1437" w:type="dxa"/>
+          </w:tcPr>
+          <w:p>
+            <w:r>
+              <w:t>0</w:t>
+            </w:r>
+          </w:p>
+        </w:tc>
+        <w:tc>
+          <w:tcPr>
+            <w:tcW w:w="1437" w:type="dxa"/>
+          </w:tcPr>
+          <w:p>
+            <w:r>
+              <w:t>0</w:t>
+            </w:r>
+          </w:p>
+        </w:tc>
+        <w:tc>
+          <w:tcPr>
+            <w:tcW w:w="1438" w:type="dxa"/>
+          </w:tcPr>
+          <w:p>
+            <w:r>
+              <w:t>0</w:t>
+            </w:r>
+          </w:p>
+        </w:tc>
+        <w:tc>
+          <w:tcPr>
+            <w:tcW w:w="1406" w:type="dxa"/>
+          </w:tcPr>
+          <w:p>
+            <w:r>
+              <w:t>7</w:t>
+            </w:r>
+          </w:p>
+        </w:tc>
+      </w:tr>
+      <w:tr>
+        <w:tc>
+          <w:tcPr>
+            <w:tcW w:w="1950" w:type="dxa"/>
+          </w:tcPr>
+          <w:p>
+            <w:r>
+              <w:t>3</w:t>
+            </w:r>
+          </w:p>
+        </w:tc>
+        <w:tc>
+          <w:tcPr>
+            <w:tcW w:w="1394" w:type="dxa"/>
+          </w:tcPr>
+          <w:p>
+            <w:r>
+              <w:t>0</w:t>
+            </w:r>
+          </w:p>
+        </w:tc>
+        <w:tc>
+          <w:tcPr>
+            <w:tcW w:w="1437" w:type="dxa"/>
+          </w:tcPr>
+          <w:p>
+            <w:r>
+              <w:t>0</w:t>
+            </w:r>
+          </w:p>
+        </w:tc>
+        <w:tc>
+          <w:tcPr>
+            <w:tcW w:w="1437" w:type="dxa"/>
+          </w:tcPr>
+          <w:p>
+            <w:r>
+              <w:t>0</w:t>
+            </w:r>
+          </w:p>
+        </w:tc>
+        <w:tc>
+          <w:tcPr>
+            <w:tcW w:w="1438" w:type="dxa"/>
+          </w:tcPr>
+          <w:p>
+            <w:r>
+              <w:t>0</w:t>
+            </w:r>
+          </w:p>
+        </w:tc>
+        <w:tc>
+          <w:tcPr>
+            <w:tcW w:w="1406" w:type="dxa"/>
+          </w:tcPr>
+          <w:p>
+            <w:r>
+              <w:t>5</w:t>
+            </w:r>
+          </w:p>
+        </w:tc>
+      </w:tr>
+      <w:tr>
+        <w:tc>
+          <w:tcPr>
+            <w:tcW w:w="1950" w:type="dxa"/>
+          </w:tcPr>
+          <w:p>
+            <w:r>
+              <w:t>4</w:t>
+            </w:r>
+          </w:p>
+        </w:tc>
+        <w:tc>
+          <w:tcPr>
+            <w:tcW w:w="1394" w:type="dxa"/>
+          </w:tcPr>
+          <w:p>
+            <w:r>
+              <w:t>0</w:t>
+            </w:r>
+          </w:p>
+        </w:tc>
+        <w:tc>
+          <w:tcPr>
+            <w:tcW w:w="1437" w:type="dxa"/>
+          </w:tcPr>
+          <w:p>
+            <w:r>
+              <w:t>0</w:t>
+            </w:r>
+          </w:p>
+        </w:tc>
+        <w:tc>
+          <w:tcPr>
+            <w:tcW w:w="1437" w:type="dxa"/>
+          </w:tcPr>
+          <w:p>
+            <w:r>
+              <w:t>0</w:t>
+            </w:r>
+          </w:p>
+        </w:tc>
+        <w:tc>
+          <w:tcPr>
+            <w:tcW w:w="1438" w:type="dxa"/>
+          </w:tcPr>
+          <w:p>
+            <w:r>
+              <w:t>0</w:t>
+            </w:r>
+          </w:p>
+        </w:tc>
+        <w:tc>
+          <w:tcPr>
+            <w:tcW w:w="1406" w:type="dxa"/>
+          </w:tcPr>
+          <w:p>
+            <w:r>
+              <w:t>0</w:t>
+            </w:r>
+          </w:p>
+        </w:tc>
+      </w:tr>
+    </w:tbl>
+    <w:p>
+      <w:r>
+        <w:rPr>
+          <w:noProof/>
+        </w:rPr>
+        <w:drawing>
+          <wp:inline distT="0" distB="0" distL="0" distR="0" wp14:anchorId="5200AD7F" wp14:editId="7B22B057">
+            <wp:extent cx="5760720" cy="830580"/>
+            <wp:effectExtent l="0" t="0" r="0" b="7620"/>
+            <wp:docPr id="3" name="Image 3"/>
+            <wp:cNvGraphicFramePr>
+              <a:graphicFrameLocks xmlns:a="http://schemas.openxmlformats.org/drawingml/2006/main" noChangeAspect="1"/>
+            </wp:cNvGraphicFramePr>
+            <a:graphic xmlns:a="http://schemas.openxmlformats.org/drawingml/2006/main">
+              <a:graphicData uri="http://schemas.openxmlformats.org/drawingml/2006/picture">
+                <pic:pic xmlns:pic="http://schemas.openxmlformats.org/drawingml/2006/picture">
+                  <pic:nvPicPr>
+                    <pic:cNvPr id="1" name=""/>
+                    <pic:cNvPicPr/>
+                  </pic:nvPicPr>
+                  <pic:blipFill>
+                    <a:blip r:embed="rId14"/>
+                    <a:stretch>
+                      <a:fillRect/>
+                    </a:stretch>
+                  </pic:blipFill>
+                  <pic:spPr>
+                    <a:xfrm>
+                      <a:off x="0" y="0"/>
+                      <a:ext cx="5760720" cy="830580"/>
+                    </a:xfrm>
+                    <a:prstGeom prst="rect">
+                      <a:avLst/>
+                    </a:prstGeom>
+                  </pic:spPr>
+                </pic:pic>
+              </a:graphicData>
+            </a:graphic>
+          </wp:inline>
+        </w:drawing>
+      </w:r>
+    </w:p>
+    <w:p>
+      <w:r>
+        <w:br/>
+      </w:r>
+      <w:r>
+        <w:br/>
+      </w:r>
+      <w:r>
+        <w:br/>
+      </w:r>
+      <w:r>
+        <w:br/>
+      </w:r>
+      <w:r>
+        <w:br/>
+      </w:r>
+      <w:r>
+        <w:br/>
+      </w:r>
+      <w:r>
+        <w:lastRenderedPageBreak/>
+        <w:br/>
+        <w:t>Partie 3.2 :</w:t>
+      </w:r>
+    </w:p>
+    <w:p>
+      <w:r>
+        <w:rPr>
+          <w:noProof/>
+        </w:rPr>
+        <w:drawing>
+          <wp:inline distT="0" distB="0" distL="0" distR="0" wp14:anchorId="24F1979B" wp14:editId="6351D31F">
+            <wp:extent cx="3295650" cy="2247900"/>
+            <wp:effectExtent l="0" t="0" r="0" b="0"/>
+            <wp:docPr id="12" name="Image 12"/>
+            <wp:cNvGraphicFramePr>
+              <a:graphicFrameLocks xmlns:a="http://schemas.openxmlformats.org/drawingml/2006/main" noChangeAspect="1"/>
+            </wp:cNvGraphicFramePr>
+            <a:graphic xmlns:a="http://schemas.openxmlformats.org/drawingml/2006/main">
+              <a:graphicData uri="http://schemas.openxmlformats.org/drawingml/2006/picture">
+                <pic:pic xmlns:pic="http://schemas.openxmlformats.org/drawingml/2006/picture">
+                  <pic:nvPicPr>
+                    <pic:cNvPr id="1" name=""/>
+                    <pic:cNvPicPr/>
+                  </pic:nvPicPr>
+                  <pic:blipFill>
+                    <a:blip r:embed="rId15"/>
+                    <a:stretch>
+                      <a:fillRect/>
+                    </a:stretch>
+                  </pic:blipFill>
+                  <pic:spPr>
+                    <a:xfrm>
+                      <a:off x="0" y="0"/>
+                      <a:ext cx="3295650" cy="2247900"/>
+                    </a:xfrm>
+                    <a:prstGeom prst="rect">
+                      <a:avLst/>
+                    </a:prstGeom>
+                  </pic:spPr>
+                </pic:pic>
+              </a:graphicData>
+            </a:graphic>
+          </wp:inline>
+        </w:drawing>
+      </w:r>
+      <w:r>
+        <w:rPr>
+          <w:noProof/>
+        </w:rPr>
+        <w:drawing>
+          <wp:inline distT="0" distB="0" distL="0" distR="0" wp14:anchorId="7A2A552B" wp14:editId="6704B3D3">
+            <wp:extent cx="5760720" cy="1023620"/>
+            <wp:effectExtent l="0" t="0" r="0" b="5080"/>
+            <wp:docPr id="14" name="Image 14"/>
+            <wp:cNvGraphicFramePr>
+              <a:graphicFrameLocks xmlns:a="http://schemas.openxmlformats.org/drawingml/2006/main" noChangeAspect="1"/>
+            </wp:cNvGraphicFramePr>
+            <a:graphic xmlns:a="http://schemas.openxmlformats.org/drawingml/2006/main">
+              <a:graphicData uri="http://schemas.openxmlformats.org/drawingml/2006/picture">
+                <pic:pic xmlns:pic="http://schemas.openxmlformats.org/drawingml/2006/picture">
+                  <pic:nvPicPr>
+                    <pic:cNvPr id="1" name=""/>
+                    <pic:cNvPicPr/>
+                  </pic:nvPicPr>
+                  <pic:blipFill>
+                    <a:blip r:embed="rId16"/>
+                    <a:stretch>
+                      <a:fillRect/>
+                    </a:stretch>
+                  </pic:blipFill>
+                  <pic:spPr>
+                    <a:xfrm>
+                      <a:off x="0" y="0"/>
+                      <a:ext cx="5760720" cy="1023620"/>
+                    </a:xfrm>
+                    <a:prstGeom prst="rect">
+                      <a:avLst/>
+                    </a:prstGeom>
+                  </pic:spPr>
+                </pic:pic>
+              </a:graphicData>
+            </a:graphic>
+          </wp:inline>
+        </w:drawing>
+      </w:r>
+    </w:p>
+    <w:p>
+      <w:r>
+        <w:t xml:space="preserve">Partie 3.3 : </w:t>
+      </w:r>
+    </w:p>
+    <w:p>
+      <w:r>
+        <w:rPr>
+          <w:noProof/>
+        </w:rPr>
+        <w:drawing>
+          <wp:inline distT="0" distB="0" distL="0" distR="0" wp14:anchorId="7F2925B0" wp14:editId="527FDB00">
+            <wp:extent cx="5760720" cy="2988945"/>
+            <wp:effectExtent l="0" t="0" r="0" b="1905"/>
+            <wp:docPr id="15" name="Image 15"/>
+            <wp:cNvGraphicFramePr>
+              <a:graphicFrameLocks xmlns:a="http://schemas.openxmlformats.org/drawingml/2006/main" noChangeAspect="1"/>
+            </wp:cNvGraphicFramePr>
+            <a:graphic xmlns:a="http://schemas.openxmlformats.org/drawingml/2006/main">
+              <a:graphicData uri="http://schemas.openxmlformats.org/drawingml/2006/picture">
+                <pic:pic xmlns:pic="http://schemas.openxmlformats.org/drawingml/2006/picture">
+                  <pic:nvPicPr>
+                    <pic:cNvPr id="1" name=""/>
+                    <pic:cNvPicPr/>
+                  </pic:nvPicPr>
+                  <pic:blipFill>
+                    <a:blip r:embed="rId17"/>
+                    <a:stretch>
+                      <a:fillRect/>
+                    </a:stretch>
+                  </pic:blipFill>
+                  <pic:spPr>
+                    <a:xfrm>
+                      <a:off x="0" y="0"/>
+                      <a:ext cx="5760720" cy="2988945"/>
+                    </a:xfrm>
+                    <a:prstGeom prst="rect">
+                      <a:avLst/>
+                    </a:prstGeom>
+                  </pic:spPr>
+                </pic:pic>
+              </a:graphicData>
+            </a:graphic>
+          </wp:inline>
+        </w:drawing>
+      </w:r>
+    </w:p>
+    <w:p>
+      <w:r>
+        <w:t>Partie 3.4 :</w:t>
+      </w:r>
+    </w:p>
+    <w:p/>
     <w:p/>
     <w:p/>
     <w:p/>

</xml_diff>

<commit_message>
Part 3 is finished
</commit_message>
<xml_diff>
--- a/TP6 - Planning Optimisation/Rapport Sujet6.docx
+++ b/TP6 - Planning Optimisation/Rapport Sujet6.docx
@@ -101,11 +101,19 @@
           </wp:inline>
         </w:drawing>
       </w:r>
+      <w:proofErr w:type="gramStart"/>
       <w:r>
         <w:rPr>
           <w:lang w:val="en-GB"/>
         </w:rPr>
-        <w:t>Flow : 10</w:t>
+        <w:t>Flow :</w:t>
+      </w:r>
+      <w:proofErr w:type="gramEnd"/>
+      <w:r>
+        <w:rPr>
+          <w:lang w:val="en-GB"/>
+        </w:rPr>
+        <w:t xml:space="preserve"> 10</w:t>
       </w:r>
     </w:p>
     <w:p>
@@ -154,11 +162,19 @@
           </wp:inline>
         </w:drawing>
       </w:r>
+      <w:proofErr w:type="gramStart"/>
       <w:r>
         <w:rPr>
           <w:lang w:val="en-GB"/>
         </w:rPr>
-        <w:t>Flow : 10</w:t>
+        <w:t>Flow :</w:t>
+      </w:r>
+      <w:proofErr w:type="gramEnd"/>
+      <w:r>
+        <w:rPr>
+          <w:lang w:val="en-GB"/>
+        </w:rPr>
+        <w:t xml:space="preserve"> 10</w:t>
       </w:r>
     </w:p>
     <w:p>
@@ -208,11 +224,19 @@
           </wp:inline>
         </w:drawing>
       </w:r>
+      <w:proofErr w:type="gramStart"/>
       <w:r>
         <w:rPr>
           <w:lang w:val="en-GB"/>
         </w:rPr>
-        <w:t>Flow : 17</w:t>
+        <w:t>Flow :</w:t>
+      </w:r>
+      <w:proofErr w:type="gramEnd"/>
+      <w:r>
+        <w:rPr>
+          <w:lang w:val="en-GB"/>
+        </w:rPr>
+        <w:t xml:space="preserve"> 17</w:t>
       </w:r>
     </w:p>
     <w:p>
@@ -261,11 +285,19 @@
           </wp:inline>
         </w:drawing>
       </w:r>
+      <w:proofErr w:type="gramStart"/>
       <w:r>
         <w:rPr>
           <w:lang w:val="en-GB"/>
         </w:rPr>
-        <w:t>Flow : 19</w:t>
+        <w:t>Flow :</w:t>
+      </w:r>
+      <w:proofErr w:type="gramEnd"/>
+      <w:r>
+        <w:rPr>
+          <w:lang w:val="en-GB"/>
+        </w:rPr>
+        <w:t xml:space="preserve"> 19</w:t>
       </w:r>
     </w:p>
     <w:p>
@@ -293,7 +325,21 @@
         <w:rPr>
           <w:lang w:val="en-GB"/>
         </w:rPr>
-        <w:t xml:space="preserve"> 2 : </w:t>
+        <w:t xml:space="preserve"> </w:t>
+      </w:r>
+      <w:proofErr w:type="gramStart"/>
+      <w:r>
+        <w:rPr>
+          <w:lang w:val="en-GB"/>
+        </w:rPr>
+        <w:t>2 :</w:t>
+      </w:r>
+      <w:proofErr w:type="gramEnd"/>
+      <w:r>
+        <w:rPr>
+          <w:lang w:val="en-GB"/>
+        </w:rPr>
+        <w:t xml:space="preserve"> </w:t>
       </w:r>
     </w:p>
     <w:p>
@@ -343,6 +389,7 @@
         <w:t xml:space="preserve">C’est la matrice </w:t>
       </w:r>
       <w:proofErr w:type="spellStart"/>
+      <w:proofErr w:type="gramStart"/>
       <w:r>
         <w:t>cheminCourt</w:t>
       </w:r>
@@ -351,6 +398,7 @@
         <w:t>[</w:t>
       </w:r>
       <w:proofErr w:type="spellStart"/>
+      <w:proofErr w:type="gramEnd"/>
       <w:r>
         <w:t>GrapheSize</w:t>
       </w:r>
@@ -380,7 +428,15 @@
       </w:r>
       <w:proofErr w:type="spellEnd"/>
       <w:r>
-        <w:t>[sommet1][sommet2] =&gt; distance la plus courte entre 2 sommets).</w:t>
+        <w:t>[sommet</w:t>
+      </w:r>
+      <w:proofErr w:type="gramStart"/>
+      <w:r>
+        <w:t>1][</w:t>
+      </w:r>
+      <w:proofErr w:type="gramEnd"/>
+      <w:r>
+        <w:t>sommet2] =&gt; distance la plus courte entre 2 sommets).</w:t>
       </w:r>
     </w:p>
     <w:p>
@@ -1993,7 +2049,1545 @@
         <w:t>Partie 3.4 :</w:t>
       </w:r>
     </w:p>
-    <w:p/>
+    <w:p>
+      <w:r>
+        <w:rPr>
+          <w:noProof/>
+        </w:rPr>
+        <w:lastRenderedPageBreak/>
+        <w:drawing>
+          <wp:inline distT="0" distB="0" distL="0" distR="0" wp14:anchorId="5F4531A2" wp14:editId="7C8E0930">
+            <wp:extent cx="5686425" cy="3219450"/>
+            <wp:effectExtent l="0" t="0" r="9525" b="0"/>
+            <wp:docPr id="17" name="Image 17"/>
+            <wp:cNvGraphicFramePr>
+              <a:graphicFrameLocks xmlns:a="http://schemas.openxmlformats.org/drawingml/2006/main" noChangeAspect="1"/>
+            </wp:cNvGraphicFramePr>
+            <a:graphic xmlns:a="http://schemas.openxmlformats.org/drawingml/2006/main">
+              <a:graphicData uri="http://schemas.openxmlformats.org/drawingml/2006/picture">
+                <pic:pic xmlns:pic="http://schemas.openxmlformats.org/drawingml/2006/picture">
+                  <pic:nvPicPr>
+                    <pic:cNvPr id="1" name=""/>
+                    <pic:cNvPicPr/>
+                  </pic:nvPicPr>
+                  <pic:blipFill>
+                    <a:blip r:embed="rId18"/>
+                    <a:stretch>
+                      <a:fillRect/>
+                    </a:stretch>
+                  </pic:blipFill>
+                  <pic:spPr>
+                    <a:xfrm>
+                      <a:off x="0" y="0"/>
+                      <a:ext cx="5686425" cy="3219450"/>
+                    </a:xfrm>
+                    <a:prstGeom prst="rect">
+                      <a:avLst/>
+                    </a:prstGeom>
+                  </pic:spPr>
+                </pic:pic>
+              </a:graphicData>
+            </a:graphic>
+          </wp:inline>
+        </w:drawing>
+      </w:r>
+    </w:p>
+    <w:p>
+      <w:r>
+        <w:t xml:space="preserve">Je représente aussi la matrice pour m’aider dans l’implémentation en </w:t>
+      </w:r>
+      <w:r>
+        <w:t>C</w:t>
+      </w:r>
+      <w:r>
+        <w:t>++</w:t>
+      </w:r>
+      <w:r>
+        <w:t>.</w:t>
+      </w:r>
+    </w:p>
+    <w:tbl>
+      <w:tblPr>
+        <w:tblStyle w:val="Grilledutableau"/>
+        <w:tblW w:w="0" w:type="auto"/>
+        <w:tblLook w:val="04A0" w:firstRow="1" w:lastRow="0" w:firstColumn="1" w:lastColumn="0" w:noHBand="0" w:noVBand="1"/>
+      </w:tblPr>
+      <w:tblGrid>
+        <w:gridCol w:w="1006"/>
+        <w:gridCol w:w="1007"/>
+        <w:gridCol w:w="1007"/>
+        <w:gridCol w:w="1007"/>
+        <w:gridCol w:w="1007"/>
+        <w:gridCol w:w="1007"/>
+        <w:gridCol w:w="1007"/>
+        <w:gridCol w:w="1007"/>
+        <w:gridCol w:w="1007"/>
+      </w:tblGrid>
+      <w:tr>
+        <w:tc>
+          <w:tcPr>
+            <w:tcW w:w="1006" w:type="dxa"/>
+          </w:tcPr>
+          <w:p>
+            <w:r>
+              <w:t>De / à</w:t>
+            </w:r>
+          </w:p>
+        </w:tc>
+        <w:tc>
+          <w:tcPr>
+            <w:tcW w:w="1007" w:type="dxa"/>
+          </w:tcPr>
+          <w:p>
+            <w:pPr>
+              <w:rPr>
+                <w:color w:val="FF0000"/>
+              </w:rPr>
+            </w:pPr>
+            <w:r>
+              <w:rPr>
+                <w:color w:val="FF0000"/>
+              </w:rPr>
+              <w:t>0 (1)</w:t>
+            </w:r>
+          </w:p>
+        </w:tc>
+        <w:tc>
+          <w:tcPr>
+            <w:tcW w:w="1007" w:type="dxa"/>
+          </w:tcPr>
+          <w:p>
+            <w:pPr>
+              <w:rPr>
+                <w:color w:val="FF0000"/>
+              </w:rPr>
+            </w:pPr>
+            <w:r>
+              <w:rPr>
+                <w:color w:val="FF0000"/>
+              </w:rPr>
+              <w:t>1 (2.1)</w:t>
+            </w:r>
+          </w:p>
+        </w:tc>
+        <w:tc>
+          <w:tcPr>
+            <w:tcW w:w="1007" w:type="dxa"/>
+          </w:tcPr>
+          <w:p>
+            <w:pPr>
+              <w:rPr>
+                <w:color w:val="FF0000"/>
+              </w:rPr>
+            </w:pPr>
+            <w:r>
+              <w:rPr>
+                <w:color w:val="FF0000"/>
+              </w:rPr>
+              <w:t>2 (2.2)</w:t>
+            </w:r>
+          </w:p>
+        </w:tc>
+        <w:tc>
+          <w:tcPr>
+            <w:tcW w:w="1007" w:type="dxa"/>
+          </w:tcPr>
+          <w:p>
+            <w:pPr>
+              <w:rPr>
+                <w:color w:val="FF0000"/>
+              </w:rPr>
+            </w:pPr>
+            <w:r>
+              <w:rPr>
+                <w:color w:val="FF0000"/>
+              </w:rPr>
+              <w:t>3 (3.1)</w:t>
+            </w:r>
+          </w:p>
+        </w:tc>
+        <w:tc>
+          <w:tcPr>
+            <w:tcW w:w="1007" w:type="dxa"/>
+          </w:tcPr>
+          <w:p>
+            <w:pPr>
+              <w:rPr>
+                <w:color w:val="FF0000"/>
+              </w:rPr>
+            </w:pPr>
+            <w:r>
+              <w:rPr>
+                <w:color w:val="FF0000"/>
+              </w:rPr>
+              <w:t>4 (3.2)</w:t>
+            </w:r>
+          </w:p>
+        </w:tc>
+        <w:tc>
+          <w:tcPr>
+            <w:tcW w:w="1007" w:type="dxa"/>
+          </w:tcPr>
+          <w:p>
+            <w:pPr>
+              <w:rPr>
+                <w:color w:val="FF0000"/>
+              </w:rPr>
+            </w:pPr>
+            <w:r>
+              <w:rPr>
+                <w:color w:val="FF0000"/>
+              </w:rPr>
+              <w:t>5 (4.1)</w:t>
+            </w:r>
+          </w:p>
+        </w:tc>
+        <w:tc>
+          <w:tcPr>
+            <w:tcW w:w="1007" w:type="dxa"/>
+          </w:tcPr>
+          <w:p>
+            <w:pPr>
+              <w:rPr>
+                <w:color w:val="FF0000"/>
+              </w:rPr>
+            </w:pPr>
+            <w:r>
+              <w:rPr>
+                <w:color w:val="FF0000"/>
+              </w:rPr>
+              <w:t>6 (4.2)</w:t>
+            </w:r>
+          </w:p>
+        </w:tc>
+        <w:tc>
+          <w:tcPr>
+            <w:tcW w:w="1007" w:type="dxa"/>
+          </w:tcPr>
+          <w:p>
+            <w:pPr>
+              <w:rPr>
+                <w:color w:val="FF0000"/>
+              </w:rPr>
+            </w:pPr>
+            <w:r>
+              <w:rPr>
+                <w:color w:val="FF0000"/>
+              </w:rPr>
+              <w:t>7 (5)</w:t>
+            </w:r>
+          </w:p>
+        </w:tc>
+      </w:tr>
+      <w:tr>
+        <w:tc>
+          <w:tcPr>
+            <w:tcW w:w="1006" w:type="dxa"/>
+          </w:tcPr>
+          <w:p>
+            <w:pPr>
+              <w:rPr>
+                <w:color w:val="FF0000"/>
+              </w:rPr>
+            </w:pPr>
+            <w:r>
+              <w:rPr>
+                <w:color w:val="FF0000"/>
+              </w:rPr>
+              <w:t>0 (1)</w:t>
+            </w:r>
+          </w:p>
+        </w:tc>
+        <w:tc>
+          <w:tcPr>
+            <w:tcW w:w="1007" w:type="dxa"/>
+          </w:tcPr>
+          <w:p>
+            <w:pPr>
+              <w:rPr>
+                <w:color w:val="2E74B5" w:themeColor="accent5" w:themeShade="BF"/>
+              </w:rPr>
+            </w:pPr>
+            <w:r>
+              <w:rPr>
+                <w:color w:val="2E74B5" w:themeColor="accent5" w:themeShade="BF"/>
+              </w:rPr>
+              <w:t>0</w:t>
+            </w:r>
+          </w:p>
+        </w:tc>
+        <w:tc>
+          <w:tcPr>
+            <w:tcW w:w="1007" w:type="dxa"/>
+          </w:tcPr>
+          <w:p>
+            <w:pPr>
+              <w:rPr>
+                <w:color w:val="00B050"/>
+              </w:rPr>
+            </w:pPr>
+            <w:r>
+              <w:rPr>
+                <w:color w:val="00B050"/>
+              </w:rPr>
+              <w:t>25</w:t>
+            </w:r>
+          </w:p>
+        </w:tc>
+        <w:tc>
+          <w:tcPr>
+            <w:tcW w:w="1007" w:type="dxa"/>
+          </w:tcPr>
+          <w:p>
+            <w:pPr>
+              <w:rPr>
+                <w:color w:val="00B050"/>
+              </w:rPr>
+            </w:pPr>
+            <w:r>
+              <w:rPr>
+                <w:color w:val="00B050"/>
+              </w:rPr>
+              <w:t>15</w:t>
+            </w:r>
+          </w:p>
+        </w:tc>
+        <w:tc>
+          <w:tcPr>
+            <w:tcW w:w="1007" w:type="dxa"/>
+          </w:tcPr>
+          <w:p>
+            <w:pPr>
+              <w:rPr>
+                <w:color w:val="00B050"/>
+              </w:rPr>
+            </w:pPr>
+            <w:r>
+              <w:rPr>
+                <w:color w:val="00B050"/>
+              </w:rPr>
+              <w:t>10</w:t>
+            </w:r>
+          </w:p>
+        </w:tc>
+        <w:tc>
+          <w:tcPr>
+            <w:tcW w:w="1007" w:type="dxa"/>
+          </w:tcPr>
+          <w:p>
+            <w:pPr>
+              <w:rPr>
+                <w:color w:val="00B050"/>
+              </w:rPr>
+            </w:pPr>
+            <w:r>
+              <w:rPr>
+                <w:color w:val="00B050"/>
+              </w:rPr>
+              <w:t>5</w:t>
+            </w:r>
+          </w:p>
+        </w:tc>
+        <w:tc>
+          <w:tcPr>
+            <w:tcW w:w="1007" w:type="dxa"/>
+          </w:tcPr>
+          <w:p>
+            <w:pPr>
+              <w:rPr>
+                <w:color w:val="00B050"/>
+              </w:rPr>
+            </w:pPr>
+            <w:r>
+              <w:rPr>
+                <w:color w:val="00B050"/>
+              </w:rPr>
+              <w:t>5</w:t>
+            </w:r>
+          </w:p>
+        </w:tc>
+        <w:tc>
+          <w:tcPr>
+            <w:tcW w:w="1007" w:type="dxa"/>
+          </w:tcPr>
+          <w:p>
+            <w:pPr>
+              <w:rPr>
+                <w:color w:val="00B050"/>
+              </w:rPr>
+            </w:pPr>
+            <w:r>
+              <w:rPr>
+                <w:color w:val="00B050"/>
+              </w:rPr>
+              <w:t>8</w:t>
+            </w:r>
+          </w:p>
+        </w:tc>
+        <w:tc>
+          <w:tcPr>
+            <w:tcW w:w="1007" w:type="dxa"/>
+          </w:tcPr>
+          <w:p>
+            <w:pPr>
+              <w:rPr>
+                <w:color w:val="2E74B5" w:themeColor="accent5" w:themeShade="BF"/>
+              </w:rPr>
+            </w:pPr>
+            <w:r>
+              <w:rPr>
+                <w:color w:val="2E74B5" w:themeColor="accent5" w:themeShade="BF"/>
+              </w:rPr>
+              <w:t>0</w:t>
+            </w:r>
+          </w:p>
+        </w:tc>
+      </w:tr>
+      <w:tr>
+        <w:tc>
+          <w:tcPr>
+            <w:tcW w:w="1006" w:type="dxa"/>
+          </w:tcPr>
+          <w:p>
+            <w:pPr>
+              <w:rPr>
+                <w:color w:val="FF0000"/>
+              </w:rPr>
+            </w:pPr>
+            <w:r>
+              <w:rPr>
+                <w:color w:val="FF0000"/>
+              </w:rPr>
+              <w:t>1 (2.1)</w:t>
+            </w:r>
+          </w:p>
+        </w:tc>
+        <w:tc>
+          <w:tcPr>
+            <w:tcW w:w="1007" w:type="dxa"/>
+          </w:tcPr>
+          <w:p>
+            <w:pPr>
+              <w:rPr>
+                <w:color w:val="2E74B5" w:themeColor="accent5" w:themeShade="BF"/>
+              </w:rPr>
+            </w:pPr>
+            <w:r>
+              <w:rPr>
+                <w:color w:val="2E74B5" w:themeColor="accent5" w:themeShade="BF"/>
+              </w:rPr>
+              <w:t>0</w:t>
+            </w:r>
+          </w:p>
+        </w:tc>
+        <w:tc>
+          <w:tcPr>
+            <w:tcW w:w="1007" w:type="dxa"/>
+          </w:tcPr>
+          <w:p>
+            <w:r>
+              <w:rPr>
+                <w:color w:val="2E74B5" w:themeColor="accent5" w:themeShade="BF"/>
+              </w:rPr>
+              <w:t>0</w:t>
+            </w:r>
+          </w:p>
+        </w:tc>
+        <w:tc>
+          <w:tcPr>
+            <w:tcW w:w="1007" w:type="dxa"/>
+          </w:tcPr>
+          <w:p>
+            <w:pPr>
+              <w:rPr>
+                <w:color w:val="00B050"/>
+              </w:rPr>
+            </w:pPr>
+            <w:r>
+              <w:rPr>
+                <w:color w:val="00B050"/>
+              </w:rPr>
+              <w:t>15</w:t>
+            </w:r>
+          </w:p>
+        </w:tc>
+        <w:tc>
+          <w:tcPr>
+            <w:tcW w:w="1007" w:type="dxa"/>
+          </w:tcPr>
+          <w:p>
+            <w:pPr>
+              <w:rPr>
+                <w:color w:val="00B050"/>
+              </w:rPr>
+            </w:pPr>
+            <w:r>
+              <w:rPr>
+                <w:color w:val="00B050"/>
+              </w:rPr>
+              <w:t>10</w:t>
+            </w:r>
+          </w:p>
+        </w:tc>
+        <w:tc>
+          <w:tcPr>
+            <w:tcW w:w="1007" w:type="dxa"/>
+          </w:tcPr>
+          <w:p>
+            <w:pPr>
+              <w:rPr>
+                <w:color w:val="00B050"/>
+              </w:rPr>
+            </w:pPr>
+            <w:r>
+              <w:rPr>
+                <w:color w:val="00B050"/>
+              </w:rPr>
+              <w:t>10</w:t>
+            </w:r>
+          </w:p>
+        </w:tc>
+        <w:tc>
+          <w:tcPr>
+            <w:tcW w:w="1007" w:type="dxa"/>
+          </w:tcPr>
+          <w:p>
+            <w:pPr>
+              <w:rPr>
+                <w:color w:val="00B050"/>
+              </w:rPr>
+            </w:pPr>
+            <w:r>
+              <w:rPr>
+                <w:color w:val="00B050"/>
+              </w:rPr>
+              <w:t>10</w:t>
+            </w:r>
+          </w:p>
+        </w:tc>
+        <w:tc>
+          <w:tcPr>
+            <w:tcW w:w="1007" w:type="dxa"/>
+          </w:tcPr>
+          <w:p>
+            <w:pPr>
+              <w:rPr>
+                <w:color w:val="00B050"/>
+              </w:rPr>
+            </w:pPr>
+            <w:r>
+              <w:rPr>
+                <w:color w:val="00B050"/>
+              </w:rPr>
+              <w:t>10</w:t>
+            </w:r>
+          </w:p>
+        </w:tc>
+        <w:tc>
+          <w:tcPr>
+            <w:tcW w:w="1007" w:type="dxa"/>
+          </w:tcPr>
+          <w:p>
+            <w:pPr>
+              <w:rPr>
+                <w:color w:val="00B050"/>
+              </w:rPr>
+            </w:pPr>
+            <w:r>
+              <w:rPr>
+                <w:color w:val="00B050"/>
+              </w:rPr>
+              <w:t>14</w:t>
+            </w:r>
+          </w:p>
+        </w:tc>
+      </w:tr>
+      <w:tr>
+        <w:tc>
+          <w:tcPr>
+            <w:tcW w:w="1006" w:type="dxa"/>
+          </w:tcPr>
+          <w:p>
+            <w:pPr>
+              <w:rPr>
+                <w:color w:val="FF0000"/>
+              </w:rPr>
+            </w:pPr>
+            <w:r>
+              <w:rPr>
+                <w:color w:val="FF0000"/>
+              </w:rPr>
+              <w:t>2 (2.2)</w:t>
+            </w:r>
+          </w:p>
+        </w:tc>
+        <w:tc>
+          <w:tcPr>
+            <w:tcW w:w="1007" w:type="dxa"/>
+          </w:tcPr>
+          <w:p>
+            <w:pPr>
+              <w:rPr>
+                <w:color w:val="2E74B5" w:themeColor="accent5" w:themeShade="BF"/>
+              </w:rPr>
+            </w:pPr>
+            <w:r>
+              <w:rPr>
+                <w:color w:val="2E74B5" w:themeColor="accent5" w:themeShade="BF"/>
+              </w:rPr>
+              <w:t>0</w:t>
+            </w:r>
+          </w:p>
+        </w:tc>
+        <w:tc>
+          <w:tcPr>
+            <w:tcW w:w="1007" w:type="dxa"/>
+          </w:tcPr>
+          <w:p>
+            <w:pPr>
+              <w:rPr>
+                <w:color w:val="2E74B5" w:themeColor="accent5" w:themeShade="BF"/>
+              </w:rPr>
+            </w:pPr>
+            <w:r>
+              <w:rPr>
+                <w:color w:val="2E74B5" w:themeColor="accent5" w:themeShade="BF"/>
+              </w:rPr>
+              <w:t>0</w:t>
+            </w:r>
+          </w:p>
+        </w:tc>
+        <w:tc>
+          <w:tcPr>
+            <w:tcW w:w="1007" w:type="dxa"/>
+          </w:tcPr>
+          <w:p>
+            <w:pPr>
+              <w:rPr>
+                <w:color w:val="2E74B5" w:themeColor="accent5" w:themeShade="BF"/>
+              </w:rPr>
+            </w:pPr>
+            <w:r>
+              <w:rPr>
+                <w:color w:val="2E74B5" w:themeColor="accent5" w:themeShade="BF"/>
+              </w:rPr>
+              <w:t>0</w:t>
+            </w:r>
+          </w:p>
+        </w:tc>
+        <w:tc>
+          <w:tcPr>
+            <w:tcW w:w="1007" w:type="dxa"/>
+          </w:tcPr>
+          <w:p>
+            <w:pPr>
+              <w:rPr>
+                <w:color w:val="00B050"/>
+              </w:rPr>
+            </w:pPr>
+            <w:r>
+              <w:rPr>
+                <w:color w:val="00B050"/>
+              </w:rPr>
+              <w:t>5</w:t>
+            </w:r>
+          </w:p>
+        </w:tc>
+        <w:tc>
+          <w:tcPr>
+            <w:tcW w:w="1007" w:type="dxa"/>
+          </w:tcPr>
+          <w:p>
+            <w:pPr>
+              <w:rPr>
+                <w:color w:val="00B050"/>
+              </w:rPr>
+            </w:pPr>
+            <w:r>
+              <w:rPr>
+                <w:color w:val="00B050"/>
+              </w:rPr>
+              <w:t>5</w:t>
+            </w:r>
+          </w:p>
+        </w:tc>
+        <w:tc>
+          <w:tcPr>
+            <w:tcW w:w="1007" w:type="dxa"/>
+          </w:tcPr>
+          <w:p>
+            <w:pPr>
+              <w:rPr>
+                <w:color w:val="00B050"/>
+              </w:rPr>
+            </w:pPr>
+            <w:r>
+              <w:rPr>
+                <w:color w:val="00B050"/>
+              </w:rPr>
+              <w:t>5</w:t>
+            </w:r>
+          </w:p>
+        </w:tc>
+        <w:tc>
+          <w:tcPr>
+            <w:tcW w:w="1007" w:type="dxa"/>
+          </w:tcPr>
+          <w:p>
+            <w:pPr>
+              <w:rPr>
+                <w:color w:val="00B050"/>
+              </w:rPr>
+            </w:pPr>
+            <w:r>
+              <w:rPr>
+                <w:color w:val="00B050"/>
+              </w:rPr>
+              <w:t>5</w:t>
+            </w:r>
+          </w:p>
+        </w:tc>
+        <w:tc>
+          <w:tcPr>
+            <w:tcW w:w="1007" w:type="dxa"/>
+          </w:tcPr>
+          <w:p>
+            <w:pPr>
+              <w:rPr>
+                <w:color w:val="00B050"/>
+              </w:rPr>
+            </w:pPr>
+            <w:r>
+              <w:rPr>
+                <w:color w:val="00B050"/>
+              </w:rPr>
+              <w:t>1</w:t>
+            </w:r>
+            <w:r>
+              <w:rPr>
+                <w:color w:val="00B050"/>
+              </w:rPr>
+              <w:t>9</w:t>
+            </w:r>
+          </w:p>
+        </w:tc>
+      </w:tr>
+      <w:tr>
+        <w:tc>
+          <w:tcPr>
+            <w:tcW w:w="1006" w:type="dxa"/>
+          </w:tcPr>
+          <w:p>
+            <w:pPr>
+              <w:rPr>
+                <w:color w:val="FF0000"/>
+              </w:rPr>
+            </w:pPr>
+            <w:r>
+              <w:rPr>
+                <w:color w:val="FF0000"/>
+              </w:rPr>
+              <w:t>3 (3.1)</w:t>
+            </w:r>
+          </w:p>
+        </w:tc>
+        <w:tc>
+          <w:tcPr>
+            <w:tcW w:w="1007" w:type="dxa"/>
+          </w:tcPr>
+          <w:p>
+            <w:pPr>
+              <w:rPr>
+                <w:color w:val="2E74B5" w:themeColor="accent5" w:themeShade="BF"/>
+              </w:rPr>
+            </w:pPr>
+            <w:r>
+              <w:rPr>
+                <w:color w:val="2E74B5" w:themeColor="accent5" w:themeShade="BF"/>
+              </w:rPr>
+              <w:t>0</w:t>
+            </w:r>
+          </w:p>
+        </w:tc>
+        <w:tc>
+          <w:tcPr>
+            <w:tcW w:w="1007" w:type="dxa"/>
+          </w:tcPr>
+          <w:p>
+            <w:pPr>
+              <w:rPr>
+                <w:color w:val="00B050"/>
+              </w:rPr>
+            </w:pPr>
+            <w:r>
+              <w:rPr>
+                <w:color w:val="00B050"/>
+              </w:rPr>
+              <w:t>4</w:t>
+            </w:r>
+          </w:p>
+        </w:tc>
+        <w:tc>
+          <w:tcPr>
+            <w:tcW w:w="1007" w:type="dxa"/>
+          </w:tcPr>
+          <w:p>
+            <w:pPr>
+              <w:rPr>
+                <w:color w:val="00B050"/>
+              </w:rPr>
+            </w:pPr>
+            <w:r>
+              <w:rPr>
+                <w:color w:val="00B050"/>
+              </w:rPr>
+              <w:t>4</w:t>
+            </w:r>
+          </w:p>
+        </w:tc>
+        <w:tc>
+          <w:tcPr>
+            <w:tcW w:w="1007" w:type="dxa"/>
+          </w:tcPr>
+          <w:p>
+            <w:pPr>
+              <w:rPr>
+                <w:color w:val="2E74B5" w:themeColor="accent5" w:themeShade="BF"/>
+              </w:rPr>
+            </w:pPr>
+            <w:r>
+              <w:rPr>
+                <w:color w:val="2E74B5" w:themeColor="accent5" w:themeShade="BF"/>
+              </w:rPr>
+              <w:t>0</w:t>
+            </w:r>
+          </w:p>
+        </w:tc>
+        <w:tc>
+          <w:tcPr>
+            <w:tcW w:w="1007" w:type="dxa"/>
+          </w:tcPr>
+          <w:p>
+            <w:pPr>
+              <w:rPr>
+                <w:color w:val="00B050"/>
+              </w:rPr>
+            </w:pPr>
+            <w:r>
+              <w:rPr>
+                <w:color w:val="00B050"/>
+              </w:rPr>
+              <w:t>8</w:t>
+            </w:r>
+          </w:p>
+        </w:tc>
+        <w:tc>
+          <w:tcPr>
+            <w:tcW w:w="1007" w:type="dxa"/>
+          </w:tcPr>
+          <w:p>
+            <w:pPr>
+              <w:rPr>
+                <w:color w:val="00B050"/>
+              </w:rPr>
+            </w:pPr>
+            <w:r>
+              <w:rPr>
+                <w:color w:val="00B050"/>
+              </w:rPr>
+              <w:t>10</w:t>
+            </w:r>
+          </w:p>
+        </w:tc>
+        <w:tc>
+          <w:tcPr>
+            <w:tcW w:w="1007" w:type="dxa"/>
+          </w:tcPr>
+          <w:p>
+            <w:pPr>
+              <w:rPr>
+                <w:color w:val="00B050"/>
+              </w:rPr>
+            </w:pPr>
+            <w:r>
+              <w:rPr>
+                <w:color w:val="00B050"/>
+              </w:rPr>
+              <w:t>10</w:t>
+            </w:r>
+          </w:p>
+        </w:tc>
+        <w:tc>
+          <w:tcPr>
+            <w:tcW w:w="1007" w:type="dxa"/>
+          </w:tcPr>
+          <w:p>
+            <w:pPr>
+              <w:rPr>
+                <w:color w:val="00B050"/>
+              </w:rPr>
+            </w:pPr>
+            <w:r>
+              <w:rPr>
+                <w:color w:val="00B050"/>
+              </w:rPr>
+              <w:t>3</w:t>
+            </w:r>
+          </w:p>
+        </w:tc>
+      </w:tr>
+      <w:tr>
+        <w:tc>
+          <w:tcPr>
+            <w:tcW w:w="1006" w:type="dxa"/>
+          </w:tcPr>
+          <w:p>
+            <w:pPr>
+              <w:rPr>
+                <w:color w:val="FF0000"/>
+              </w:rPr>
+            </w:pPr>
+            <w:r>
+              <w:rPr>
+                <w:color w:val="FF0000"/>
+              </w:rPr>
+              <w:t>4 (3.2)</w:t>
+            </w:r>
+          </w:p>
+        </w:tc>
+        <w:tc>
+          <w:tcPr>
+            <w:tcW w:w="1007" w:type="dxa"/>
+          </w:tcPr>
+          <w:p>
+            <w:pPr>
+              <w:rPr>
+                <w:color w:val="2E74B5" w:themeColor="accent5" w:themeShade="BF"/>
+              </w:rPr>
+            </w:pPr>
+            <w:r>
+              <w:rPr>
+                <w:color w:val="2E74B5" w:themeColor="accent5" w:themeShade="BF"/>
+              </w:rPr>
+              <w:t>0</w:t>
+            </w:r>
+          </w:p>
+        </w:tc>
+        <w:tc>
+          <w:tcPr>
+            <w:tcW w:w="1007" w:type="dxa"/>
+          </w:tcPr>
+          <w:p>
+            <w:pPr>
+              <w:rPr>
+                <w:color w:val="00B050"/>
+              </w:rPr>
+            </w:pPr>
+            <w:r>
+              <w:rPr>
+                <w:color w:val="00B050"/>
+              </w:rPr>
+              <w:t>8</w:t>
+            </w:r>
+          </w:p>
+        </w:tc>
+        <w:tc>
+          <w:tcPr>
+            <w:tcW w:w="1007" w:type="dxa"/>
+          </w:tcPr>
+          <w:p>
+            <w:pPr>
+              <w:rPr>
+                <w:color w:val="00B050"/>
+              </w:rPr>
+            </w:pPr>
+            <w:r>
+              <w:rPr>
+                <w:color w:val="00B050"/>
+              </w:rPr>
+              <w:t>8</w:t>
+            </w:r>
+          </w:p>
+        </w:tc>
+        <w:tc>
+          <w:tcPr>
+            <w:tcW w:w="1007" w:type="dxa"/>
+          </w:tcPr>
+          <w:p>
+            <w:pPr>
+              <w:rPr>
+                <w:color w:val="2E74B5" w:themeColor="accent5" w:themeShade="BF"/>
+              </w:rPr>
+            </w:pPr>
+            <w:r>
+              <w:rPr>
+                <w:color w:val="2E74B5" w:themeColor="accent5" w:themeShade="BF"/>
+              </w:rPr>
+              <w:t>0</w:t>
+            </w:r>
+          </w:p>
+        </w:tc>
+        <w:tc>
+          <w:tcPr>
+            <w:tcW w:w="1007" w:type="dxa"/>
+          </w:tcPr>
+          <w:p>
+            <w:pPr>
+              <w:rPr>
+                <w:color w:val="2E74B5" w:themeColor="accent5" w:themeShade="BF"/>
+              </w:rPr>
+            </w:pPr>
+            <w:r>
+              <w:rPr>
+                <w:color w:val="2E74B5" w:themeColor="accent5" w:themeShade="BF"/>
+              </w:rPr>
+              <w:t>0</w:t>
+            </w:r>
+          </w:p>
+        </w:tc>
+        <w:tc>
+          <w:tcPr>
+            <w:tcW w:w="1007" w:type="dxa"/>
+          </w:tcPr>
+          <w:p>
+            <w:pPr>
+              <w:rPr>
+                <w:color w:val="00B050"/>
+              </w:rPr>
+            </w:pPr>
+            <w:r>
+              <w:rPr>
+                <w:color w:val="00B050"/>
+              </w:rPr>
+              <w:t>5</w:t>
+            </w:r>
+          </w:p>
+        </w:tc>
+        <w:tc>
+          <w:tcPr>
+            <w:tcW w:w="1007" w:type="dxa"/>
+          </w:tcPr>
+          <w:p>
+            <w:pPr>
+              <w:rPr>
+                <w:color w:val="00B050"/>
+              </w:rPr>
+            </w:pPr>
+            <w:r>
+              <w:rPr>
+                <w:color w:val="00B050"/>
+              </w:rPr>
+              <w:t>5</w:t>
+            </w:r>
+          </w:p>
+        </w:tc>
+        <w:tc>
+          <w:tcPr>
+            <w:tcW w:w="1007" w:type="dxa"/>
+          </w:tcPr>
+          <w:p>
+            <w:pPr>
+              <w:rPr>
+                <w:color w:val="00B050"/>
+              </w:rPr>
+            </w:pPr>
+            <w:r>
+              <w:rPr>
+                <w:color w:val="00B050"/>
+              </w:rPr>
+              <w:t>10</w:t>
+            </w:r>
+          </w:p>
+        </w:tc>
+      </w:tr>
+      <w:tr>
+        <w:tc>
+          <w:tcPr>
+            <w:tcW w:w="1006" w:type="dxa"/>
+          </w:tcPr>
+          <w:p>
+            <w:pPr>
+              <w:rPr>
+                <w:color w:val="FF0000"/>
+              </w:rPr>
+            </w:pPr>
+            <w:r>
+              <w:rPr>
+                <w:color w:val="FF0000"/>
+              </w:rPr>
+              <w:t>5 (4.1)</w:t>
+            </w:r>
+          </w:p>
+        </w:tc>
+        <w:tc>
+          <w:tcPr>
+            <w:tcW w:w="1007" w:type="dxa"/>
+          </w:tcPr>
+          <w:p>
+            <w:pPr>
+              <w:rPr>
+                <w:color w:val="2E74B5" w:themeColor="accent5" w:themeShade="BF"/>
+              </w:rPr>
+            </w:pPr>
+            <w:r>
+              <w:rPr>
+                <w:color w:val="2E74B5" w:themeColor="accent5" w:themeShade="BF"/>
+              </w:rPr>
+              <w:t>0</w:t>
+            </w:r>
+          </w:p>
+        </w:tc>
+        <w:tc>
+          <w:tcPr>
+            <w:tcW w:w="1007" w:type="dxa"/>
+          </w:tcPr>
+          <w:p>
+            <w:pPr>
+              <w:rPr>
+                <w:color w:val="00B050"/>
+              </w:rPr>
+            </w:pPr>
+            <w:r>
+              <w:rPr>
+                <w:color w:val="00B050"/>
+              </w:rPr>
+              <w:t>4</w:t>
+            </w:r>
+          </w:p>
+        </w:tc>
+        <w:tc>
+          <w:tcPr>
+            <w:tcW w:w="1007" w:type="dxa"/>
+          </w:tcPr>
+          <w:p>
+            <w:pPr>
+              <w:rPr>
+                <w:color w:val="00B050"/>
+              </w:rPr>
+            </w:pPr>
+            <w:r>
+              <w:rPr>
+                <w:color w:val="00B050"/>
+              </w:rPr>
+              <w:t>4</w:t>
+            </w:r>
+          </w:p>
+        </w:tc>
+        <w:tc>
+          <w:tcPr>
+            <w:tcW w:w="1007" w:type="dxa"/>
+          </w:tcPr>
+          <w:p>
+            <w:pPr>
+              <w:rPr>
+                <w:color w:val="00B050"/>
+              </w:rPr>
+            </w:pPr>
+            <w:r>
+              <w:rPr>
+                <w:color w:val="00B050"/>
+              </w:rPr>
+              <w:t>10</w:t>
+            </w:r>
+          </w:p>
+        </w:tc>
+        <w:tc>
+          <w:tcPr>
+            <w:tcW w:w="1007" w:type="dxa"/>
+          </w:tcPr>
+          <w:p>
+            <w:pPr>
+              <w:rPr>
+                <w:color w:val="00B050"/>
+              </w:rPr>
+            </w:pPr>
+            <w:r>
+              <w:rPr>
+                <w:color w:val="00B050"/>
+              </w:rPr>
+              <w:t>10</w:t>
+            </w:r>
+          </w:p>
+        </w:tc>
+        <w:tc>
+          <w:tcPr>
+            <w:tcW w:w="1007" w:type="dxa"/>
+          </w:tcPr>
+          <w:p>
+            <w:pPr>
+              <w:rPr>
+                <w:color w:val="2E74B5" w:themeColor="accent5" w:themeShade="BF"/>
+              </w:rPr>
+            </w:pPr>
+            <w:r>
+              <w:rPr>
+                <w:color w:val="2E74B5" w:themeColor="accent5" w:themeShade="BF"/>
+              </w:rPr>
+              <w:t>0</w:t>
+            </w:r>
+          </w:p>
+        </w:tc>
+        <w:tc>
+          <w:tcPr>
+            <w:tcW w:w="1007" w:type="dxa"/>
+          </w:tcPr>
+          <w:p>
+            <w:pPr>
+              <w:rPr>
+                <w:color w:val="00B050"/>
+              </w:rPr>
+            </w:pPr>
+            <w:r>
+              <w:rPr>
+                <w:color w:val="00B050"/>
+              </w:rPr>
+              <w:t>7</w:t>
+            </w:r>
+          </w:p>
+        </w:tc>
+        <w:tc>
+          <w:tcPr>
+            <w:tcW w:w="1007" w:type="dxa"/>
+          </w:tcPr>
+          <w:p>
+            <w:pPr>
+              <w:rPr>
+                <w:color w:val="00B050"/>
+              </w:rPr>
+            </w:pPr>
+            <w:r>
+              <w:rPr>
+                <w:color w:val="00B050"/>
+              </w:rPr>
+              <w:t>7</w:t>
+            </w:r>
+          </w:p>
+        </w:tc>
+      </w:tr>
+      <w:tr>
+        <w:tc>
+          <w:tcPr>
+            <w:tcW w:w="1006" w:type="dxa"/>
+          </w:tcPr>
+          <w:p>
+            <w:pPr>
+              <w:rPr>
+                <w:color w:val="FF0000"/>
+              </w:rPr>
+            </w:pPr>
+            <w:r>
+              <w:rPr>
+                <w:color w:val="FF0000"/>
+              </w:rPr>
+              <w:t>6 (4.2)</w:t>
+            </w:r>
+          </w:p>
+        </w:tc>
+        <w:tc>
+          <w:tcPr>
+            <w:tcW w:w="1007" w:type="dxa"/>
+          </w:tcPr>
+          <w:p>
+            <w:pPr>
+              <w:rPr>
+                <w:color w:val="2E74B5" w:themeColor="accent5" w:themeShade="BF"/>
+              </w:rPr>
+            </w:pPr>
+            <w:r>
+              <w:rPr>
+                <w:color w:val="2E74B5" w:themeColor="accent5" w:themeShade="BF"/>
+              </w:rPr>
+              <w:t>0</w:t>
+            </w:r>
+          </w:p>
+        </w:tc>
+        <w:tc>
+          <w:tcPr>
+            <w:tcW w:w="1007" w:type="dxa"/>
+          </w:tcPr>
+          <w:p>
+            <w:pPr>
+              <w:rPr>
+                <w:color w:val="00B050"/>
+              </w:rPr>
+            </w:pPr>
+            <w:r>
+              <w:rPr>
+                <w:color w:val="00B050"/>
+              </w:rPr>
+              <w:t>7</w:t>
+            </w:r>
+          </w:p>
+        </w:tc>
+        <w:tc>
+          <w:tcPr>
+            <w:tcW w:w="1007" w:type="dxa"/>
+          </w:tcPr>
+          <w:p>
+            <w:pPr>
+              <w:rPr>
+                <w:color w:val="00B050"/>
+              </w:rPr>
+            </w:pPr>
+            <w:r>
+              <w:rPr>
+                <w:color w:val="00B050"/>
+              </w:rPr>
+              <w:t>7</w:t>
+            </w:r>
+          </w:p>
+        </w:tc>
+        <w:tc>
+          <w:tcPr>
+            <w:tcW w:w="1007" w:type="dxa"/>
+          </w:tcPr>
+          <w:p>
+            <w:pPr>
+              <w:rPr>
+                <w:color w:val="00B050"/>
+              </w:rPr>
+            </w:pPr>
+            <w:r>
+              <w:rPr>
+                <w:color w:val="00B050"/>
+              </w:rPr>
+              <w:t>5</w:t>
+            </w:r>
+          </w:p>
+        </w:tc>
+        <w:tc>
+          <w:tcPr>
+            <w:tcW w:w="1007" w:type="dxa"/>
+          </w:tcPr>
+          <w:p>
+            <w:pPr>
+              <w:rPr>
+                <w:color w:val="00B050"/>
+              </w:rPr>
+            </w:pPr>
+            <w:r>
+              <w:rPr>
+                <w:color w:val="00B050"/>
+              </w:rPr>
+              <w:t>5</w:t>
+            </w:r>
+          </w:p>
+        </w:tc>
+        <w:tc>
+          <w:tcPr>
+            <w:tcW w:w="1007" w:type="dxa"/>
+          </w:tcPr>
+          <w:p>
+            <w:pPr>
+              <w:rPr>
+                <w:color w:val="2E74B5" w:themeColor="accent5" w:themeShade="BF"/>
+              </w:rPr>
+            </w:pPr>
+            <w:r>
+              <w:rPr>
+                <w:color w:val="2E74B5" w:themeColor="accent5" w:themeShade="BF"/>
+              </w:rPr>
+              <w:t>0</w:t>
+            </w:r>
+          </w:p>
+        </w:tc>
+        <w:tc>
+          <w:tcPr>
+            <w:tcW w:w="1007" w:type="dxa"/>
+          </w:tcPr>
+          <w:p>
+            <w:pPr>
+              <w:rPr>
+                <w:color w:val="2E74B5" w:themeColor="accent5" w:themeShade="BF"/>
+              </w:rPr>
+            </w:pPr>
+            <w:r>
+              <w:rPr>
+                <w:color w:val="2E74B5" w:themeColor="accent5" w:themeShade="BF"/>
+              </w:rPr>
+              <w:t>0</w:t>
+            </w:r>
+          </w:p>
+        </w:tc>
+        <w:tc>
+          <w:tcPr>
+            <w:tcW w:w="1007" w:type="dxa"/>
+          </w:tcPr>
+          <w:p>
+            <w:r>
+              <w:rPr>
+                <w:color w:val="00B050"/>
+              </w:rPr>
+              <w:t>5</w:t>
+            </w:r>
+          </w:p>
+        </w:tc>
+      </w:tr>
+      <w:tr>
+        <w:tc>
+          <w:tcPr>
+            <w:tcW w:w="1006" w:type="dxa"/>
+          </w:tcPr>
+          <w:p>
+            <w:pPr>
+              <w:rPr>
+                <w:color w:val="FF0000"/>
+              </w:rPr>
+            </w:pPr>
+            <w:r>
+              <w:rPr>
+                <w:color w:val="FF0000"/>
+              </w:rPr>
+              <w:t>7 (5)</w:t>
+            </w:r>
+          </w:p>
+        </w:tc>
+        <w:tc>
+          <w:tcPr>
+            <w:tcW w:w="1007" w:type="dxa"/>
+          </w:tcPr>
+          <w:p>
+            <w:pPr>
+              <w:rPr>
+                <w:color w:val="2E74B5" w:themeColor="accent5" w:themeShade="BF"/>
+              </w:rPr>
+            </w:pPr>
+            <w:r>
+              <w:rPr>
+                <w:color w:val="2E74B5" w:themeColor="accent5" w:themeShade="BF"/>
+              </w:rPr>
+              <w:t>0</w:t>
+            </w:r>
+          </w:p>
+        </w:tc>
+        <w:tc>
+          <w:tcPr>
+            <w:tcW w:w="1007" w:type="dxa"/>
+          </w:tcPr>
+          <w:p>
+            <w:pPr>
+              <w:rPr>
+                <w:color w:val="2E74B5" w:themeColor="accent5" w:themeShade="BF"/>
+              </w:rPr>
+            </w:pPr>
+            <w:r>
+              <w:rPr>
+                <w:color w:val="2E74B5" w:themeColor="accent5" w:themeShade="BF"/>
+              </w:rPr>
+              <w:t>0</w:t>
+            </w:r>
+          </w:p>
+        </w:tc>
+        <w:tc>
+          <w:tcPr>
+            <w:tcW w:w="1007" w:type="dxa"/>
+          </w:tcPr>
+          <w:p>
+            <w:pPr>
+              <w:rPr>
+                <w:color w:val="2E74B5" w:themeColor="accent5" w:themeShade="BF"/>
+              </w:rPr>
+            </w:pPr>
+            <w:r>
+              <w:rPr>
+                <w:color w:val="2E74B5" w:themeColor="accent5" w:themeShade="BF"/>
+              </w:rPr>
+              <w:t>0</w:t>
+            </w:r>
+          </w:p>
+        </w:tc>
+        <w:tc>
+          <w:tcPr>
+            <w:tcW w:w="1007" w:type="dxa"/>
+          </w:tcPr>
+          <w:p>
+            <w:pPr>
+              <w:rPr>
+                <w:color w:val="2E74B5" w:themeColor="accent5" w:themeShade="BF"/>
+              </w:rPr>
+            </w:pPr>
+            <w:r>
+              <w:rPr>
+                <w:color w:val="2E74B5" w:themeColor="accent5" w:themeShade="BF"/>
+              </w:rPr>
+              <w:t>0</w:t>
+            </w:r>
+          </w:p>
+        </w:tc>
+        <w:tc>
+          <w:tcPr>
+            <w:tcW w:w="1007" w:type="dxa"/>
+          </w:tcPr>
+          <w:p>
+            <w:pPr>
+              <w:rPr>
+                <w:color w:val="2E74B5" w:themeColor="accent5" w:themeShade="BF"/>
+              </w:rPr>
+            </w:pPr>
+            <w:r>
+              <w:rPr>
+                <w:color w:val="2E74B5" w:themeColor="accent5" w:themeShade="BF"/>
+              </w:rPr>
+              <w:t>0</w:t>
+            </w:r>
+          </w:p>
+        </w:tc>
+        <w:tc>
+          <w:tcPr>
+            <w:tcW w:w="1007" w:type="dxa"/>
+          </w:tcPr>
+          <w:p>
+            <w:pPr>
+              <w:rPr>
+                <w:color w:val="2E74B5" w:themeColor="accent5" w:themeShade="BF"/>
+              </w:rPr>
+            </w:pPr>
+            <w:r>
+              <w:rPr>
+                <w:color w:val="2E74B5" w:themeColor="accent5" w:themeShade="BF"/>
+              </w:rPr>
+              <w:t>0</w:t>
+            </w:r>
+          </w:p>
+        </w:tc>
+        <w:tc>
+          <w:tcPr>
+            <w:tcW w:w="1007" w:type="dxa"/>
+          </w:tcPr>
+          <w:p>
+            <w:pPr>
+              <w:rPr>
+                <w:color w:val="2E74B5" w:themeColor="accent5" w:themeShade="BF"/>
+              </w:rPr>
+            </w:pPr>
+            <w:r>
+              <w:rPr>
+                <w:color w:val="2E74B5" w:themeColor="accent5" w:themeShade="BF"/>
+              </w:rPr>
+              <w:t>0</w:t>
+            </w:r>
+          </w:p>
+        </w:tc>
+        <w:tc>
+          <w:tcPr>
+            <w:tcW w:w="1007" w:type="dxa"/>
+          </w:tcPr>
+          <w:p>
+            <w:pPr>
+              <w:rPr>
+                <w:color w:val="2E74B5" w:themeColor="accent5" w:themeShade="BF"/>
+              </w:rPr>
+            </w:pPr>
+            <w:r>
+              <w:rPr>
+                <w:color w:val="2E74B5" w:themeColor="accent5" w:themeShade="BF"/>
+              </w:rPr>
+              <w:t>0</w:t>
+            </w:r>
+          </w:p>
+        </w:tc>
+      </w:tr>
+    </w:tbl>
     <w:p/>
     <w:p/>
     <w:p/>

</xml_diff>